<commit_message>
git link in docx
</commit_message>
<xml_diff>
--- a/U-3810/Урок-3810.docx
+++ b/U-3810/Урок-3810.docx
@@ -32,52 +32,1623 @@
       </w:pPr>
       <w:r>
         <w:rPr>
+          <w:b w:val="false"/>
+          <w:bCs w:val="false"/>
+        </w:rPr>
+      </w:r>
+    </w:p>
+    <w:p>
+      <w:pPr>
+        <w:pStyle w:val="Normal"/>
+        <w:bidi w:val="0"/>
+        <w:jc w:val="both"/>
+        <w:rPr>
           <w:b/>
           <w:bCs/>
         </w:rPr>
-      </w:r>
-    </w:p>
-    <w:p>
-      <w:pPr>
-        <w:pStyle w:val="Normal"/>
-        <w:bidi w:val="0"/>
-        <w:jc w:val="both"/>
+      </w:pPr>
+      <w:r>
         <w:rPr>
           <w:b/>
           <w:bCs/>
-        </w:rPr>
-      </w:pPr>
+          <w:i w:val="false"/>
+          <w:caps w:val="false"/>
+          <w:smallCaps w:val="false"/>
+          <w:spacing w:val="0"/>
+        </w:rPr>
+        <w:t>Задание</w:t>
+      </w:r>
       <w:r>
         <w:rPr>
           <w:b/>
           <w:bCs/>
-          <w:i w:val="false"/>
-          <w:caps w:val="false"/>
-          <w:smallCaps w:val="false"/>
-          <w:spacing w:val="0"/>
-        </w:rPr>
-        <w:t>Задание</w:t>
+          <w:caps w:val="false"/>
+          <w:smallCaps w:val="false"/>
+          <w:spacing w:val="0"/>
+        </w:rPr>
+        <w:t xml:space="preserve"> №</w:t>
       </w:r>
       <w:r>
         <w:rPr>
           <w:b/>
           <w:bCs/>
-          <w:caps w:val="false"/>
-          <w:smallCaps w:val="false"/>
-          <w:spacing w:val="0"/>
-        </w:rPr>
-        <w:t xml:space="preserve"> №</w:t>
-      </w:r>
-      <w:r>
+          <w:i w:val="false"/>
+          <w:caps w:val="false"/>
+          <w:smallCaps w:val="false"/>
+          <w:spacing w:val="0"/>
+        </w:rPr>
+        <w:t>5:</w:t>
+      </w:r>
+    </w:p>
+    <w:p>
+      <w:pPr>
+        <w:pStyle w:val="Normal"/>
+        <w:bidi w:val="0"/>
+        <w:jc w:val="both"/>
         <w:rPr>
           <w:b/>
           <w:bCs/>
-          <w:i w:val="false"/>
-          <w:caps w:val="false"/>
-          <w:smallCaps w:val="false"/>
-          <w:spacing w:val="0"/>
-        </w:rPr>
-        <w:t>5:</w:t>
+        </w:rPr>
+      </w:pPr>
+      <w:r>
+        <w:rPr>
+          <w:b w:val="false"/>
+          <w:bCs w:val="false"/>
+          <w:i w:val="false"/>
+          <w:caps w:val="false"/>
+          <w:smallCaps w:val="false"/>
+          <w:spacing w:val="0"/>
+        </w:rPr>
+        <w:tab/>
+        <w:t>Создать</w:t>
+      </w:r>
+      <w:r>
+        <w:rPr>
+          <w:b w:val="false"/>
+          <w:bCs w:val="false"/>
+          <w:caps w:val="false"/>
+          <w:smallCaps w:val="false"/>
+          <w:spacing w:val="0"/>
+        </w:rPr>
+        <w:t xml:space="preserve"> </w:t>
+      </w:r>
+      <w:r>
+        <w:rPr>
+          <w:b w:val="false"/>
+          <w:bCs w:val="false"/>
+          <w:i w:val="false"/>
+          <w:caps w:val="false"/>
+          <w:smallCaps w:val="false"/>
+          <w:spacing w:val="0"/>
+        </w:rPr>
+        <w:t>родительский</w:t>
+      </w:r>
+      <w:r>
+        <w:rPr>
+          <w:b w:val="false"/>
+          <w:bCs w:val="false"/>
+          <w:caps w:val="false"/>
+          <w:smallCaps w:val="false"/>
+          <w:spacing w:val="0"/>
+        </w:rPr>
+        <w:t xml:space="preserve"> </w:t>
+      </w:r>
+      <w:r>
+        <w:rPr>
+          <w:b w:val="false"/>
+          <w:bCs w:val="false"/>
+          <w:i w:val="false"/>
+          <w:caps w:val="false"/>
+          <w:smallCaps w:val="false"/>
+          <w:spacing w:val="0"/>
+        </w:rPr>
+        <w:t>класс</w:t>
+      </w:r>
+      <w:r>
+        <w:rPr>
+          <w:b w:val="false"/>
+          <w:bCs w:val="false"/>
+          <w:caps w:val="false"/>
+          <w:smallCaps w:val="false"/>
+          <w:spacing w:val="0"/>
+        </w:rPr>
+        <w:t xml:space="preserve"> </w:t>
+      </w:r>
+      <w:r>
+        <w:rPr>
+          <w:b w:val="false"/>
+          <w:bCs w:val="false"/>
+          <w:i w:val="false"/>
+          <w:caps w:val="false"/>
+          <w:smallCaps w:val="false"/>
+          <w:spacing w:val="0"/>
+        </w:rPr>
+        <w:t>«Товар», а</w:t>
+      </w:r>
+      <w:r>
+        <w:rPr>
+          <w:b w:val="false"/>
+          <w:bCs w:val="false"/>
+          <w:caps w:val="false"/>
+          <w:smallCaps w:val="false"/>
+          <w:spacing w:val="0"/>
+        </w:rPr>
+        <w:t xml:space="preserve"> </w:t>
+      </w:r>
+      <w:r>
+        <w:rPr>
+          <w:b w:val="false"/>
+          <w:bCs w:val="false"/>
+          <w:i w:val="false"/>
+          <w:caps w:val="false"/>
+          <w:smallCaps w:val="false"/>
+          <w:spacing w:val="0"/>
+        </w:rPr>
+        <w:t>также</w:t>
+      </w:r>
+      <w:r>
+        <w:rPr>
+          <w:b w:val="false"/>
+          <w:bCs w:val="false"/>
+          <w:caps w:val="false"/>
+          <w:smallCaps w:val="false"/>
+          <w:spacing w:val="0"/>
+        </w:rPr>
+        <w:t xml:space="preserve"> </w:t>
+      </w:r>
+      <w:r>
+        <w:rPr>
+          <w:b w:val="false"/>
+          <w:bCs w:val="false"/>
+          <w:i w:val="false"/>
+          <w:caps w:val="false"/>
+          <w:smallCaps w:val="false"/>
+          <w:spacing w:val="0"/>
+        </w:rPr>
+        <w:t>дочерние</w:t>
+      </w:r>
+      <w:r>
+        <w:rPr>
+          <w:b w:val="false"/>
+          <w:bCs w:val="false"/>
+          <w:caps w:val="false"/>
+          <w:smallCaps w:val="false"/>
+          <w:spacing w:val="0"/>
+        </w:rPr>
+        <w:t xml:space="preserve"> </w:t>
+      </w:r>
+      <w:r>
+        <w:rPr>
+          <w:b w:val="false"/>
+          <w:bCs w:val="false"/>
+          <w:i w:val="false"/>
+          <w:caps w:val="false"/>
+          <w:smallCaps w:val="false"/>
+          <w:spacing w:val="0"/>
+        </w:rPr>
+        <w:t>классы</w:t>
+      </w:r>
+      <w:r>
+        <w:rPr>
+          <w:b w:val="false"/>
+          <w:bCs w:val="false"/>
+        </w:rPr>
+        <w:br/>
+      </w:r>
+      <w:r>
+        <w:rPr>
+          <w:b w:val="false"/>
+          <w:bCs w:val="false"/>
+          <w:i w:val="false"/>
+          <w:caps w:val="false"/>
+          <w:smallCaps w:val="false"/>
+          <w:spacing w:val="0"/>
+        </w:rPr>
+        <w:t>«Холодильник»и</w:t>
+      </w:r>
+      <w:r>
+        <w:rPr>
+          <w:b w:val="false"/>
+          <w:bCs w:val="false"/>
+          <w:caps w:val="false"/>
+          <w:smallCaps w:val="false"/>
+          <w:spacing w:val="0"/>
+        </w:rPr>
+        <w:t xml:space="preserve"> </w:t>
+      </w:r>
+      <w:r>
+        <w:rPr>
+          <w:b w:val="false"/>
+          <w:bCs w:val="false"/>
+          <w:i w:val="false"/>
+          <w:caps w:val="false"/>
+          <w:smallCaps w:val="false"/>
+          <w:spacing w:val="0"/>
+        </w:rPr>
+        <w:t>«Чайник», придумать</w:t>
+      </w:r>
+      <w:r>
+        <w:rPr>
+          <w:b w:val="false"/>
+          <w:bCs w:val="false"/>
+          <w:caps w:val="false"/>
+          <w:smallCaps w:val="false"/>
+          <w:spacing w:val="0"/>
+        </w:rPr>
+        <w:t xml:space="preserve"> </w:t>
+      </w:r>
+      <w:r>
+        <w:rPr>
+          <w:b w:val="false"/>
+          <w:bCs w:val="false"/>
+          <w:i w:val="false"/>
+          <w:caps w:val="false"/>
+          <w:smallCaps w:val="false"/>
+          <w:spacing w:val="0"/>
+        </w:rPr>
+        <w:t>им</w:t>
+      </w:r>
+      <w:r>
+        <w:rPr>
+          <w:b w:val="false"/>
+          <w:bCs w:val="false"/>
+          <w:caps w:val="false"/>
+          <w:smallCaps w:val="false"/>
+          <w:spacing w:val="0"/>
+        </w:rPr>
+        <w:t xml:space="preserve"> </w:t>
+      </w:r>
+      <w:r>
+        <w:rPr>
+          <w:b w:val="false"/>
+          <w:bCs w:val="false"/>
+          <w:i w:val="false"/>
+          <w:caps w:val="false"/>
+          <w:smallCaps w:val="false"/>
+          <w:spacing w:val="0"/>
+        </w:rPr>
+        <w:t>соответствующие</w:t>
+      </w:r>
+      <w:r>
+        <w:rPr>
+          <w:b w:val="false"/>
+          <w:bCs w:val="false"/>
+          <w:caps w:val="false"/>
+          <w:smallCaps w:val="false"/>
+          <w:spacing w:val="0"/>
+        </w:rPr>
+        <w:t xml:space="preserve"> </w:t>
+      </w:r>
+      <w:r>
+        <w:rPr>
+          <w:b w:val="false"/>
+          <w:bCs w:val="false"/>
+          <w:i w:val="false"/>
+          <w:caps w:val="false"/>
+          <w:smallCaps w:val="false"/>
+          <w:spacing w:val="0"/>
+        </w:rPr>
+        <w:t>поля,хранящие</w:t>
+      </w:r>
+      <w:r>
+        <w:rPr>
+          <w:b w:val="false"/>
+          <w:bCs w:val="false"/>
+        </w:rPr>
+        <w:br/>
+      </w:r>
+      <w:r>
+        <w:rPr>
+          <w:b w:val="false"/>
+          <w:bCs w:val="false"/>
+          <w:i w:val="false"/>
+          <w:caps w:val="false"/>
+          <w:smallCaps w:val="false"/>
+          <w:spacing w:val="0"/>
+        </w:rPr>
+        <w:t>информацию</w:t>
+      </w:r>
+      <w:r>
+        <w:rPr>
+          <w:b w:val="false"/>
+          <w:bCs w:val="false"/>
+          <w:caps w:val="false"/>
+          <w:smallCaps w:val="false"/>
+          <w:spacing w:val="0"/>
+        </w:rPr>
+        <w:t xml:space="preserve"> </w:t>
+      </w:r>
+      <w:r>
+        <w:rPr>
+          <w:b w:val="false"/>
+          <w:bCs w:val="false"/>
+          <w:i w:val="false"/>
+          <w:caps w:val="false"/>
+          <w:smallCaps w:val="false"/>
+          <w:spacing w:val="0"/>
+        </w:rPr>
+        <w:t>о</w:t>
+      </w:r>
+      <w:r>
+        <w:rPr>
+          <w:b w:val="false"/>
+          <w:bCs w:val="false"/>
+          <w:caps w:val="false"/>
+          <w:smallCaps w:val="false"/>
+          <w:spacing w:val="0"/>
+        </w:rPr>
+        <w:t xml:space="preserve"> </w:t>
+      </w:r>
+      <w:r>
+        <w:rPr>
+          <w:b w:val="false"/>
+          <w:bCs w:val="false"/>
+          <w:i w:val="false"/>
+          <w:caps w:val="false"/>
+          <w:smallCaps w:val="false"/>
+          <w:spacing w:val="0"/>
+        </w:rPr>
+        <w:t>типе</w:t>
+      </w:r>
+      <w:r>
+        <w:rPr>
+          <w:b w:val="false"/>
+          <w:bCs w:val="false"/>
+          <w:caps w:val="false"/>
+          <w:smallCaps w:val="false"/>
+          <w:spacing w:val="0"/>
+        </w:rPr>
+        <w:t xml:space="preserve"> </w:t>
+      </w:r>
+      <w:r>
+        <w:rPr>
+          <w:b w:val="false"/>
+          <w:bCs w:val="false"/>
+          <w:i w:val="false"/>
+          <w:caps w:val="false"/>
+          <w:smallCaps w:val="false"/>
+          <w:spacing w:val="0"/>
+        </w:rPr>
+        <w:t>товара</w:t>
+      </w:r>
+      <w:r>
+        <w:rPr>
+          <w:b w:val="false"/>
+          <w:bCs w:val="false"/>
+          <w:caps w:val="false"/>
+          <w:smallCaps w:val="false"/>
+          <w:spacing w:val="0"/>
+        </w:rPr>
+        <w:t xml:space="preserve"> </w:t>
+      </w:r>
+      <w:r>
+        <w:rPr>
+          <w:b w:val="false"/>
+          <w:bCs w:val="false"/>
+          <w:i w:val="false"/>
+          <w:caps w:val="false"/>
+          <w:smallCaps w:val="false"/>
+          <w:spacing w:val="0"/>
+        </w:rPr>
+        <w:t>(для</w:t>
+      </w:r>
+      <w:r>
+        <w:rPr>
+          <w:b w:val="false"/>
+          <w:bCs w:val="false"/>
+          <w:caps w:val="false"/>
+          <w:smallCaps w:val="false"/>
+          <w:spacing w:val="0"/>
+        </w:rPr>
+        <w:t xml:space="preserve"> </w:t>
+      </w:r>
+      <w:r>
+        <w:rPr>
+          <w:b w:val="false"/>
+          <w:bCs w:val="false"/>
+          <w:i w:val="false"/>
+          <w:caps w:val="false"/>
+          <w:smallCaps w:val="false"/>
+          <w:spacing w:val="0"/>
+        </w:rPr>
+        <w:t>дочерних</w:t>
+      </w:r>
+      <w:r>
+        <w:rPr>
+          <w:b w:val="false"/>
+          <w:bCs w:val="false"/>
+          <w:caps w:val="false"/>
+          <w:smallCaps w:val="false"/>
+          <w:spacing w:val="0"/>
+        </w:rPr>
+        <w:t xml:space="preserve"> </w:t>
+      </w:r>
+      <w:r>
+        <w:rPr>
+          <w:b w:val="false"/>
+          <w:bCs w:val="false"/>
+          <w:i w:val="false"/>
+          <w:caps w:val="false"/>
+          <w:smallCaps w:val="false"/>
+          <w:spacing w:val="0"/>
+        </w:rPr>
+        <w:t>классов), стоимости</w:t>
+      </w:r>
+      <w:r>
+        <w:rPr>
+          <w:b w:val="false"/>
+          <w:bCs w:val="false"/>
+          <w:caps w:val="false"/>
+          <w:smallCaps w:val="false"/>
+          <w:spacing w:val="0"/>
+        </w:rPr>
+        <w:t xml:space="preserve"> </w:t>
+      </w:r>
+      <w:r>
+        <w:rPr>
+          <w:b w:val="false"/>
+          <w:bCs w:val="false"/>
+          <w:i w:val="false"/>
+          <w:caps w:val="false"/>
+          <w:smallCaps w:val="false"/>
+          <w:spacing w:val="0"/>
+        </w:rPr>
+        <w:t>единицы</w:t>
+      </w:r>
+      <w:r>
+        <w:rPr>
+          <w:b w:val="false"/>
+          <w:bCs w:val="false"/>
+          <w:caps w:val="false"/>
+          <w:smallCaps w:val="false"/>
+          <w:spacing w:val="0"/>
+        </w:rPr>
+        <w:t xml:space="preserve"> </w:t>
+      </w:r>
+      <w:r>
+        <w:rPr>
+          <w:b w:val="false"/>
+          <w:bCs w:val="false"/>
+          <w:i w:val="false"/>
+          <w:caps w:val="false"/>
+          <w:smallCaps w:val="false"/>
+          <w:spacing w:val="0"/>
+        </w:rPr>
+        <w:t>товара,</w:t>
+      </w:r>
+      <w:r>
+        <w:rPr>
+          <w:b w:val="false"/>
+          <w:bCs w:val="false"/>
+        </w:rPr>
+        <w:br/>
+      </w:r>
+      <w:r>
+        <w:rPr>
+          <w:b w:val="false"/>
+          <w:bCs w:val="false"/>
+          <w:i w:val="false"/>
+          <w:caps w:val="false"/>
+          <w:smallCaps w:val="false"/>
+          <w:spacing w:val="0"/>
+        </w:rPr>
+        <w:t>количества</w:t>
+      </w:r>
+      <w:r>
+        <w:rPr>
+          <w:b w:val="false"/>
+          <w:bCs w:val="false"/>
+          <w:caps w:val="false"/>
+          <w:smallCaps w:val="false"/>
+          <w:spacing w:val="0"/>
+        </w:rPr>
+        <w:t xml:space="preserve"> </w:t>
+      </w:r>
+      <w:r>
+        <w:rPr>
+          <w:b w:val="false"/>
+          <w:bCs w:val="false"/>
+          <w:i w:val="false"/>
+          <w:caps w:val="false"/>
+          <w:smallCaps w:val="false"/>
+          <w:spacing w:val="0"/>
+        </w:rPr>
+        <w:t>товара</w:t>
+      </w:r>
+      <w:r>
+        <w:rPr>
+          <w:b w:val="false"/>
+          <w:bCs w:val="false"/>
+          <w:caps w:val="false"/>
+          <w:smallCaps w:val="false"/>
+          <w:spacing w:val="0"/>
+        </w:rPr>
+        <w:t xml:space="preserve"> </w:t>
+      </w:r>
+      <w:r>
+        <w:rPr>
+          <w:b w:val="false"/>
+          <w:bCs w:val="false"/>
+          <w:i w:val="false"/>
+          <w:caps w:val="false"/>
+          <w:smallCaps w:val="false"/>
+          <w:spacing w:val="0"/>
+        </w:rPr>
+        <w:t>на</w:t>
+      </w:r>
+      <w:r>
+        <w:rPr>
+          <w:b w:val="false"/>
+          <w:bCs w:val="false"/>
+          <w:caps w:val="false"/>
+          <w:smallCaps w:val="false"/>
+          <w:spacing w:val="0"/>
+        </w:rPr>
+        <w:t xml:space="preserve"> </w:t>
+      </w:r>
+      <w:r>
+        <w:rPr>
+          <w:b w:val="false"/>
+          <w:bCs w:val="false"/>
+          <w:i w:val="false"/>
+          <w:caps w:val="false"/>
+          <w:smallCaps w:val="false"/>
+          <w:spacing w:val="0"/>
+        </w:rPr>
+        <w:t>складе. Добавить</w:t>
+      </w:r>
+      <w:r>
+        <w:rPr>
+          <w:b w:val="false"/>
+          <w:bCs w:val="false"/>
+          <w:caps w:val="false"/>
+          <w:smallCaps w:val="false"/>
+          <w:spacing w:val="0"/>
+        </w:rPr>
+        <w:t xml:space="preserve"> </w:t>
+      </w:r>
+      <w:r>
+        <w:rPr>
+          <w:b w:val="false"/>
+          <w:bCs w:val="false"/>
+          <w:i w:val="false"/>
+          <w:caps w:val="false"/>
+          <w:smallCaps w:val="false"/>
+          <w:spacing w:val="0"/>
+        </w:rPr>
+        <w:t>метод</w:t>
+      </w:r>
+      <w:r>
+        <w:rPr>
+          <w:b w:val="false"/>
+          <w:bCs w:val="false"/>
+          <w:caps w:val="false"/>
+          <w:smallCaps w:val="false"/>
+          <w:spacing w:val="0"/>
+        </w:rPr>
+        <w:t xml:space="preserve"> </w:t>
+      </w:r>
+      <w:r>
+        <w:rPr>
+          <w:b w:val="false"/>
+          <w:bCs w:val="false"/>
+          <w:i w:val="false"/>
+          <w:caps w:val="false"/>
+          <w:smallCaps w:val="false"/>
+          <w:spacing w:val="0"/>
+        </w:rPr>
+        <w:t>info(), выводящий</w:t>
+      </w:r>
+      <w:r>
+        <w:rPr>
+          <w:b w:val="false"/>
+          <w:bCs w:val="false"/>
+          <w:caps w:val="false"/>
+          <w:smallCaps w:val="false"/>
+          <w:spacing w:val="0"/>
+        </w:rPr>
+        <w:t xml:space="preserve"> </w:t>
+      </w:r>
+      <w:r>
+        <w:rPr>
+          <w:b w:val="false"/>
+          <w:bCs w:val="false"/>
+          <w:i w:val="false"/>
+          <w:caps w:val="false"/>
+          <w:smallCaps w:val="false"/>
+          <w:spacing w:val="0"/>
+        </w:rPr>
+        <w:t>полную</w:t>
+      </w:r>
+      <w:r>
+        <w:rPr>
+          <w:b w:val="false"/>
+          <w:bCs w:val="false"/>
+        </w:rPr>
+        <w:br/>
+      </w:r>
+      <w:r>
+        <w:rPr>
+          <w:b w:val="false"/>
+          <w:bCs w:val="false"/>
+          <w:i w:val="false"/>
+          <w:caps w:val="false"/>
+          <w:smallCaps w:val="false"/>
+          <w:spacing w:val="0"/>
+        </w:rPr>
+        <w:t>информацию</w:t>
+      </w:r>
+      <w:r>
+        <w:rPr>
+          <w:b w:val="false"/>
+          <w:bCs w:val="false"/>
+          <w:caps w:val="false"/>
+          <w:smallCaps w:val="false"/>
+          <w:spacing w:val="0"/>
+        </w:rPr>
+        <w:t xml:space="preserve"> </w:t>
+      </w:r>
+      <w:r>
+        <w:rPr>
+          <w:b w:val="false"/>
+          <w:bCs w:val="false"/>
+          <w:i w:val="false"/>
+          <w:caps w:val="false"/>
+          <w:smallCaps w:val="false"/>
+          <w:spacing w:val="0"/>
+        </w:rPr>
+        <w:t>о</w:t>
+      </w:r>
+      <w:r>
+        <w:rPr>
+          <w:b w:val="false"/>
+          <w:bCs w:val="false"/>
+          <w:caps w:val="false"/>
+          <w:smallCaps w:val="false"/>
+          <w:spacing w:val="0"/>
+        </w:rPr>
+        <w:t xml:space="preserve"> </w:t>
+      </w:r>
+      <w:r>
+        <w:rPr>
+          <w:b w:val="false"/>
+          <w:bCs w:val="false"/>
+          <w:i w:val="false"/>
+          <w:caps w:val="false"/>
+          <w:smallCaps w:val="false"/>
+          <w:spacing w:val="0"/>
+        </w:rPr>
+        <w:t>товаре. Корректно</w:t>
+      </w:r>
+      <w:r>
+        <w:rPr>
+          <w:b w:val="false"/>
+          <w:bCs w:val="false"/>
+          <w:caps w:val="false"/>
+          <w:smallCaps w:val="false"/>
+          <w:spacing w:val="0"/>
+        </w:rPr>
+        <w:t xml:space="preserve"> </w:t>
+      </w:r>
+      <w:r>
+        <w:rPr>
+          <w:b w:val="false"/>
+          <w:bCs w:val="false"/>
+          <w:i w:val="false"/>
+          <w:caps w:val="false"/>
+          <w:smallCaps w:val="false"/>
+          <w:spacing w:val="0"/>
+        </w:rPr>
+        <w:t>реализовать</w:t>
+      </w:r>
+      <w:r>
+        <w:rPr>
+          <w:b w:val="false"/>
+          <w:bCs w:val="false"/>
+          <w:caps w:val="false"/>
+          <w:smallCaps w:val="false"/>
+          <w:spacing w:val="0"/>
+        </w:rPr>
+        <w:t xml:space="preserve"> </w:t>
+      </w:r>
+      <w:r>
+        <w:rPr>
+          <w:b w:val="false"/>
+          <w:bCs w:val="false"/>
+          <w:i w:val="false"/>
+          <w:caps w:val="false"/>
+          <w:smallCaps w:val="false"/>
+          <w:spacing w:val="0"/>
+        </w:rPr>
+        <w:t>конструкторы</w:t>
+      </w:r>
+      <w:r>
+        <w:rPr>
+          <w:b w:val="false"/>
+          <w:bCs w:val="false"/>
+          <w:caps w:val="false"/>
+          <w:smallCaps w:val="false"/>
+          <w:spacing w:val="0"/>
+        </w:rPr>
+        <w:t xml:space="preserve"> </w:t>
+      </w:r>
+      <w:r>
+        <w:rPr>
+          <w:b w:val="false"/>
+          <w:bCs w:val="false"/>
+          <w:i w:val="false"/>
+          <w:caps w:val="false"/>
+          <w:smallCaps w:val="false"/>
+          <w:spacing w:val="0"/>
+        </w:rPr>
+        <w:t>для</w:t>
+      </w:r>
+      <w:r>
+        <w:rPr>
+          <w:b w:val="false"/>
+          <w:bCs w:val="false"/>
+          <w:caps w:val="false"/>
+          <w:smallCaps w:val="false"/>
+          <w:spacing w:val="0"/>
+        </w:rPr>
+        <w:t xml:space="preserve"> </w:t>
+      </w:r>
+      <w:r>
+        <w:rPr>
+          <w:b w:val="false"/>
+          <w:bCs w:val="false"/>
+          <w:i w:val="false"/>
+          <w:caps w:val="false"/>
+          <w:smallCaps w:val="false"/>
+          <w:spacing w:val="0"/>
+        </w:rPr>
+        <w:t>всех</w:t>
+      </w:r>
+      <w:r>
+        <w:rPr>
+          <w:b w:val="false"/>
+          <w:bCs w:val="false"/>
+          <w:caps w:val="false"/>
+          <w:smallCaps w:val="false"/>
+          <w:spacing w:val="0"/>
+        </w:rPr>
+        <w:t xml:space="preserve"> </w:t>
+      </w:r>
+      <w:r>
+        <w:rPr>
+          <w:b w:val="false"/>
+          <w:bCs w:val="false"/>
+          <w:i w:val="false"/>
+          <w:caps w:val="false"/>
+          <w:smallCaps w:val="false"/>
+          <w:spacing w:val="0"/>
+        </w:rPr>
+        <w:t>классов.</w:t>
+      </w:r>
+      <w:r>
+        <w:rPr>
+          <w:b w:val="false"/>
+          <w:bCs w:val="false"/>
+        </w:rPr>
+        <w:br/>
+      </w:r>
+      <w:r>
+        <w:rPr>
+          <w:b w:val="false"/>
+          <w:bCs w:val="false"/>
+          <w:i w:val="false"/>
+          <w:caps w:val="false"/>
+          <w:smallCaps w:val="false"/>
+          <w:spacing w:val="0"/>
+        </w:rPr>
+        <w:t>Перегрузить</w:t>
+      </w:r>
+      <w:r>
+        <w:rPr>
+          <w:b w:val="false"/>
+          <w:bCs w:val="false"/>
+          <w:caps w:val="false"/>
+          <w:smallCaps w:val="false"/>
+          <w:spacing w:val="0"/>
+        </w:rPr>
+        <w:t xml:space="preserve"> </w:t>
+      </w:r>
+      <w:r>
+        <w:rPr>
+          <w:b w:val="false"/>
+          <w:bCs w:val="false"/>
+          <w:i w:val="false"/>
+          <w:caps w:val="false"/>
+          <w:smallCaps w:val="false"/>
+          <w:spacing w:val="0"/>
+        </w:rPr>
+        <w:t>оператор</w:t>
+      </w:r>
+      <w:r>
+        <w:rPr>
+          <w:b w:val="false"/>
+          <w:bCs w:val="false"/>
+          <w:caps w:val="false"/>
+          <w:smallCaps w:val="false"/>
+          <w:spacing w:val="0"/>
+        </w:rPr>
+        <w:t xml:space="preserve"> </w:t>
+      </w:r>
+      <w:r>
+        <w:rPr>
+          <w:b w:val="false"/>
+          <w:bCs w:val="false"/>
+          <w:i w:val="false"/>
+          <w:caps w:val="false"/>
+          <w:smallCaps w:val="false"/>
+          <w:spacing w:val="0"/>
+        </w:rPr>
+        <w:t>сложения</w:t>
+      </w:r>
+      <w:r>
+        <w:rPr>
+          <w:b w:val="false"/>
+          <w:bCs w:val="false"/>
+          <w:caps w:val="false"/>
+          <w:smallCaps w:val="false"/>
+          <w:spacing w:val="0"/>
+        </w:rPr>
+        <w:t xml:space="preserve"> </w:t>
+      </w:r>
+      <w:r>
+        <w:rPr>
+          <w:b w:val="false"/>
+          <w:bCs w:val="false"/>
+          <w:i w:val="false"/>
+          <w:caps w:val="false"/>
+          <w:smallCaps w:val="false"/>
+          <w:spacing w:val="0"/>
+        </w:rPr>
+        <w:t>так,чтобы</w:t>
+      </w:r>
+      <w:r>
+        <w:rPr>
+          <w:b w:val="false"/>
+          <w:bCs w:val="false"/>
+          <w:caps w:val="false"/>
+          <w:smallCaps w:val="false"/>
+          <w:spacing w:val="0"/>
+        </w:rPr>
+        <w:t xml:space="preserve"> </w:t>
+      </w:r>
+      <w:r>
+        <w:rPr>
+          <w:b w:val="false"/>
+          <w:bCs w:val="false"/>
+          <w:i w:val="false"/>
+          <w:caps w:val="false"/>
+          <w:smallCaps w:val="false"/>
+          <w:spacing w:val="0"/>
+        </w:rPr>
+        <w:t>к</w:t>
+      </w:r>
+      <w:r>
+        <w:rPr>
+          <w:b w:val="false"/>
+          <w:bCs w:val="false"/>
+          <w:caps w:val="false"/>
+          <w:smallCaps w:val="false"/>
+          <w:spacing w:val="0"/>
+        </w:rPr>
+        <w:t xml:space="preserve"> </w:t>
+      </w:r>
+      <w:r>
+        <w:rPr>
+          <w:b w:val="false"/>
+          <w:bCs w:val="false"/>
+          <w:i w:val="false"/>
+          <w:caps w:val="false"/>
+          <w:smallCaps w:val="false"/>
+          <w:spacing w:val="0"/>
+        </w:rPr>
+        <w:t>любому</w:t>
+      </w:r>
+      <w:r>
+        <w:rPr>
+          <w:b w:val="false"/>
+          <w:bCs w:val="false"/>
+          <w:caps w:val="false"/>
+          <w:smallCaps w:val="false"/>
+          <w:spacing w:val="0"/>
+        </w:rPr>
+        <w:t xml:space="preserve"> </w:t>
+      </w:r>
+      <w:r>
+        <w:rPr>
+          <w:b w:val="false"/>
+          <w:bCs w:val="false"/>
+          <w:i w:val="false"/>
+          <w:caps w:val="false"/>
+          <w:smallCaps w:val="false"/>
+          <w:spacing w:val="0"/>
+        </w:rPr>
+        <w:t>товару</w:t>
+      </w:r>
+      <w:r>
+        <w:rPr>
+          <w:b w:val="false"/>
+          <w:bCs w:val="false"/>
+          <w:caps w:val="false"/>
+          <w:smallCaps w:val="false"/>
+          <w:spacing w:val="0"/>
+        </w:rPr>
+        <w:t xml:space="preserve"> </w:t>
+      </w:r>
+      <w:r>
+        <w:rPr>
+          <w:b w:val="false"/>
+          <w:bCs w:val="false"/>
+          <w:i w:val="false"/>
+          <w:caps w:val="false"/>
+          <w:smallCaps w:val="false"/>
+          <w:spacing w:val="0"/>
+        </w:rPr>
+        <w:t>можно</w:t>
+      </w:r>
+      <w:r>
+        <w:rPr>
+          <w:b w:val="false"/>
+          <w:bCs w:val="false"/>
+          <w:caps w:val="false"/>
+          <w:smallCaps w:val="false"/>
+          <w:spacing w:val="0"/>
+        </w:rPr>
+        <w:t xml:space="preserve"> </w:t>
+      </w:r>
+      <w:r>
+        <w:rPr>
+          <w:b w:val="false"/>
+          <w:bCs w:val="false"/>
+          <w:i w:val="false"/>
+          <w:caps w:val="false"/>
+          <w:smallCaps w:val="false"/>
+          <w:spacing w:val="0"/>
+        </w:rPr>
+        <w:t>было</w:t>
+      </w:r>
+      <w:r>
+        <w:rPr>
+          <w:b w:val="false"/>
+          <w:bCs w:val="false"/>
+          <w:caps w:val="false"/>
+          <w:smallCaps w:val="false"/>
+          <w:spacing w:val="0"/>
+        </w:rPr>
+        <w:t xml:space="preserve"> </w:t>
+      </w:r>
+      <w:r>
+        <w:rPr>
+          <w:b w:val="false"/>
+          <w:bCs w:val="false"/>
+          <w:i w:val="false"/>
+          <w:caps w:val="false"/>
+          <w:smallCaps w:val="false"/>
+          <w:spacing w:val="0"/>
+        </w:rPr>
+        <w:t>прибавлять</w:t>
+      </w:r>
+      <w:r>
+        <w:rPr>
+          <w:b w:val="false"/>
+          <w:bCs w:val="false"/>
+        </w:rPr>
+        <w:br/>
+      </w:r>
+      <w:r>
+        <w:rPr>
+          <w:b w:val="false"/>
+          <w:bCs w:val="false"/>
+          <w:i w:val="false"/>
+          <w:caps w:val="false"/>
+          <w:smallCaps w:val="false"/>
+          <w:spacing w:val="0"/>
+        </w:rPr>
+        <w:t>целое</w:t>
+      </w:r>
+      <w:r>
+        <w:rPr>
+          <w:b w:val="false"/>
+          <w:bCs w:val="false"/>
+          <w:caps w:val="false"/>
+          <w:smallCaps w:val="false"/>
+          <w:spacing w:val="0"/>
+        </w:rPr>
+        <w:t xml:space="preserve"> </w:t>
+      </w:r>
+      <w:r>
+        <w:rPr>
+          <w:b w:val="false"/>
+          <w:bCs w:val="false"/>
+          <w:i w:val="false"/>
+          <w:caps w:val="false"/>
+          <w:smallCaps w:val="false"/>
+          <w:spacing w:val="0"/>
+        </w:rPr>
+        <w:t>число,в</w:t>
+      </w:r>
+      <w:r>
+        <w:rPr>
+          <w:b w:val="false"/>
+          <w:bCs w:val="false"/>
+          <w:caps w:val="false"/>
+          <w:smallCaps w:val="false"/>
+          <w:spacing w:val="0"/>
+        </w:rPr>
+        <w:t xml:space="preserve"> </w:t>
+      </w:r>
+      <w:r>
+        <w:rPr>
+          <w:b w:val="false"/>
+          <w:bCs w:val="false"/>
+          <w:i w:val="false"/>
+          <w:caps w:val="false"/>
+          <w:smallCaps w:val="false"/>
+          <w:spacing w:val="0"/>
+        </w:rPr>
+        <w:t>результате</w:t>
+      </w:r>
+      <w:r>
+        <w:rPr>
+          <w:b w:val="false"/>
+          <w:bCs w:val="false"/>
+          <w:caps w:val="false"/>
+          <w:smallCaps w:val="false"/>
+          <w:spacing w:val="0"/>
+        </w:rPr>
+        <w:t xml:space="preserve"> </w:t>
+      </w:r>
+      <w:r>
+        <w:rPr>
+          <w:b w:val="false"/>
+          <w:bCs w:val="false"/>
+          <w:i w:val="false"/>
+          <w:caps w:val="false"/>
+          <w:smallCaps w:val="false"/>
+          <w:spacing w:val="0"/>
+        </w:rPr>
+        <w:t>чего</w:t>
+      </w:r>
+      <w:r>
+        <w:rPr>
+          <w:b w:val="false"/>
+          <w:bCs w:val="false"/>
+          <w:caps w:val="false"/>
+          <w:smallCaps w:val="false"/>
+          <w:spacing w:val="0"/>
+        </w:rPr>
+        <w:t xml:space="preserve"> </w:t>
+      </w:r>
+      <w:r>
+        <w:rPr>
+          <w:b w:val="false"/>
+          <w:bCs w:val="false"/>
+          <w:i w:val="false"/>
+          <w:caps w:val="false"/>
+          <w:smallCaps w:val="false"/>
+          <w:spacing w:val="0"/>
+        </w:rPr>
+        <w:t>должно</w:t>
+      </w:r>
+      <w:r>
+        <w:rPr>
+          <w:b w:val="false"/>
+          <w:bCs w:val="false"/>
+          <w:caps w:val="false"/>
+          <w:smallCaps w:val="false"/>
+          <w:spacing w:val="0"/>
+        </w:rPr>
+        <w:t xml:space="preserve"> </w:t>
+      </w:r>
+      <w:r>
+        <w:rPr>
+          <w:b w:val="false"/>
+          <w:bCs w:val="false"/>
+          <w:i w:val="false"/>
+          <w:caps w:val="false"/>
+          <w:smallCaps w:val="false"/>
+          <w:spacing w:val="0"/>
+        </w:rPr>
+        <w:t>увеличиваться</w:t>
+      </w:r>
+      <w:r>
+        <w:rPr>
+          <w:b w:val="false"/>
+          <w:bCs w:val="false"/>
+          <w:caps w:val="false"/>
+          <w:smallCaps w:val="false"/>
+          <w:spacing w:val="0"/>
+        </w:rPr>
+        <w:t xml:space="preserve"> </w:t>
+      </w:r>
+      <w:r>
+        <w:rPr>
+          <w:b w:val="false"/>
+          <w:bCs w:val="false"/>
+          <w:i w:val="false"/>
+          <w:caps w:val="false"/>
+          <w:smallCaps w:val="false"/>
+          <w:spacing w:val="0"/>
+        </w:rPr>
+        <w:t>поле,соответствующее</w:t>
+      </w:r>
+      <w:r>
+        <w:rPr>
+          <w:b w:val="false"/>
+          <w:bCs w:val="false"/>
+        </w:rPr>
+        <w:br/>
+      </w:r>
+      <w:r>
+        <w:rPr>
+          <w:b w:val="false"/>
+          <w:bCs w:val="false"/>
+          <w:i w:val="false"/>
+          <w:caps w:val="false"/>
+          <w:smallCaps w:val="false"/>
+          <w:spacing w:val="0"/>
+        </w:rPr>
+        <w:t>количеству</w:t>
+      </w:r>
+      <w:r>
+        <w:rPr>
+          <w:b w:val="false"/>
+          <w:bCs w:val="false"/>
+          <w:caps w:val="false"/>
+          <w:smallCaps w:val="false"/>
+          <w:spacing w:val="0"/>
+        </w:rPr>
+        <w:t xml:space="preserve"> </w:t>
+      </w:r>
+      <w:r>
+        <w:rPr>
+          <w:b w:val="false"/>
+          <w:bCs w:val="false"/>
+          <w:i w:val="false"/>
+          <w:caps w:val="false"/>
+          <w:smallCaps w:val="false"/>
+          <w:spacing w:val="0"/>
+        </w:rPr>
+        <w:t>товара. Сделать</w:t>
+      </w:r>
+      <w:r>
+        <w:rPr>
+          <w:b w:val="false"/>
+          <w:bCs w:val="false"/>
+          <w:caps w:val="false"/>
+          <w:smallCaps w:val="false"/>
+          <w:spacing w:val="0"/>
+        </w:rPr>
+        <w:t xml:space="preserve"> </w:t>
+      </w:r>
+      <w:r>
+        <w:rPr>
+          <w:b w:val="false"/>
+          <w:bCs w:val="false"/>
+          <w:i w:val="false"/>
+          <w:caps w:val="false"/>
+          <w:smallCaps w:val="false"/>
+          <w:spacing w:val="0"/>
+        </w:rPr>
+        <w:t>классы</w:t>
+      </w:r>
+      <w:r>
+        <w:rPr>
+          <w:b w:val="false"/>
+          <w:bCs w:val="false"/>
+          <w:caps w:val="false"/>
+          <w:smallCaps w:val="false"/>
+          <w:spacing w:val="0"/>
+        </w:rPr>
+        <w:t xml:space="preserve"> </w:t>
+      </w:r>
+      <w:r>
+        <w:rPr>
+          <w:b w:val="false"/>
+          <w:bCs w:val="false"/>
+          <w:i w:val="false"/>
+          <w:caps w:val="false"/>
+          <w:smallCaps w:val="false"/>
+          <w:spacing w:val="0"/>
+        </w:rPr>
+        <w:t>шаблонными</w:t>
+      </w:r>
+      <w:r>
+        <w:rPr>
+          <w:b w:val="false"/>
+          <w:bCs w:val="false"/>
+          <w:caps w:val="false"/>
+          <w:smallCaps w:val="false"/>
+          <w:spacing w:val="0"/>
+        </w:rPr>
+        <w:t xml:space="preserve"> </w:t>
+      </w:r>
+      <w:r>
+        <w:rPr>
+          <w:b w:val="false"/>
+          <w:bCs w:val="false"/>
+          <w:i w:val="false"/>
+          <w:caps w:val="false"/>
+          <w:smallCaps w:val="false"/>
+          <w:spacing w:val="0"/>
+        </w:rPr>
+        <w:t>чтобы</w:t>
+      </w:r>
+      <w:r>
+        <w:rPr>
+          <w:b w:val="false"/>
+          <w:bCs w:val="false"/>
+          <w:caps w:val="false"/>
+          <w:smallCaps w:val="false"/>
+          <w:spacing w:val="0"/>
+        </w:rPr>
+        <w:t xml:space="preserve"> </w:t>
+      </w:r>
+      <w:r>
+        <w:rPr>
+          <w:b w:val="false"/>
+          <w:bCs w:val="false"/>
+          <w:i w:val="false"/>
+          <w:caps w:val="false"/>
+          <w:smallCaps w:val="false"/>
+          <w:spacing w:val="0"/>
+        </w:rPr>
+        <w:t>стоимость</w:t>
+      </w:r>
+      <w:r>
+        <w:rPr>
+          <w:b w:val="false"/>
+          <w:bCs w:val="false"/>
+          <w:caps w:val="false"/>
+          <w:smallCaps w:val="false"/>
+          <w:spacing w:val="0"/>
+        </w:rPr>
+        <w:t xml:space="preserve"> </w:t>
+      </w:r>
+      <w:r>
+        <w:rPr>
+          <w:b w:val="false"/>
+          <w:bCs w:val="false"/>
+          <w:i w:val="false"/>
+          <w:caps w:val="false"/>
+          <w:smallCaps w:val="false"/>
+          <w:spacing w:val="0"/>
+        </w:rPr>
+        <w:t>единицы</w:t>
+      </w:r>
+      <w:r>
+        <w:rPr>
+          <w:b w:val="false"/>
+          <w:bCs w:val="false"/>
+          <w:caps w:val="false"/>
+          <w:smallCaps w:val="false"/>
+          <w:spacing w:val="0"/>
+        </w:rPr>
+        <w:t xml:space="preserve"> </w:t>
+      </w:r>
+      <w:r>
+        <w:rPr>
+          <w:b w:val="false"/>
+          <w:bCs w:val="false"/>
+          <w:i w:val="false"/>
+          <w:caps w:val="false"/>
+          <w:smallCaps w:val="false"/>
+          <w:spacing w:val="0"/>
+        </w:rPr>
+        <w:t>товара</w:t>
+      </w:r>
+      <w:r>
+        <w:rPr>
+          <w:b w:val="false"/>
+          <w:bCs w:val="false"/>
+        </w:rPr>
+        <w:br/>
+      </w:r>
+      <w:r>
+        <w:rPr>
+          <w:b w:val="false"/>
+          <w:bCs w:val="false"/>
+          <w:i w:val="false"/>
+          <w:caps w:val="false"/>
+          <w:smallCaps w:val="false"/>
+          <w:spacing w:val="0"/>
+        </w:rPr>
+        <w:t>могла</w:t>
+      </w:r>
+      <w:r>
+        <w:rPr>
+          <w:b w:val="false"/>
+          <w:bCs w:val="false"/>
+          <w:caps w:val="false"/>
+          <w:smallCaps w:val="false"/>
+          <w:spacing w:val="0"/>
+        </w:rPr>
+        <w:t xml:space="preserve"> </w:t>
+      </w:r>
+      <w:r>
+        <w:rPr>
+          <w:b w:val="false"/>
+          <w:bCs w:val="false"/>
+          <w:i w:val="false"/>
+          <w:caps w:val="false"/>
+          <w:smallCaps w:val="false"/>
+          <w:spacing w:val="0"/>
+        </w:rPr>
+        <w:t>быть</w:t>
+      </w:r>
+      <w:r>
+        <w:rPr>
+          <w:b w:val="false"/>
+          <w:bCs w:val="false"/>
+          <w:caps w:val="false"/>
+          <w:smallCaps w:val="false"/>
+          <w:spacing w:val="0"/>
+        </w:rPr>
+        <w:t xml:space="preserve"> </w:t>
+      </w:r>
+      <w:r>
+        <w:rPr>
+          <w:b w:val="false"/>
+          <w:bCs w:val="false"/>
+          <w:i w:val="false"/>
+          <w:caps w:val="false"/>
+          <w:smallCaps w:val="false"/>
+          <w:spacing w:val="0"/>
+        </w:rPr>
+        <w:t>любым</w:t>
+      </w:r>
+      <w:r>
+        <w:rPr>
+          <w:b w:val="false"/>
+          <w:bCs w:val="false"/>
+          <w:caps w:val="false"/>
+          <w:smallCaps w:val="false"/>
+          <w:spacing w:val="0"/>
+        </w:rPr>
+        <w:t xml:space="preserve"> </w:t>
+      </w:r>
+      <w:r>
+        <w:rPr>
+          <w:b w:val="false"/>
+          <w:bCs w:val="false"/>
+          <w:i w:val="false"/>
+          <w:caps w:val="false"/>
+          <w:smallCaps w:val="false"/>
+          <w:spacing w:val="0"/>
+        </w:rPr>
+        <w:t>подходящим</w:t>
+      </w:r>
+      <w:r>
+        <w:rPr>
+          <w:b w:val="false"/>
+          <w:bCs w:val="false"/>
+          <w:caps w:val="false"/>
+          <w:smallCaps w:val="false"/>
+          <w:spacing w:val="0"/>
+        </w:rPr>
+        <w:t xml:space="preserve"> </w:t>
+      </w:r>
+      <w:r>
+        <w:rPr>
+          <w:b w:val="false"/>
+          <w:bCs w:val="false"/>
+          <w:i w:val="false"/>
+          <w:caps w:val="false"/>
+          <w:smallCaps w:val="false"/>
+          <w:spacing w:val="0"/>
+        </w:rPr>
+        <w:t>типом</w:t>
+      </w:r>
+      <w:r>
+        <w:rPr>
+          <w:b w:val="false"/>
+          <w:bCs w:val="false"/>
+          <w:caps w:val="false"/>
+          <w:smallCaps w:val="false"/>
+          <w:spacing w:val="0"/>
+        </w:rPr>
+        <w:t xml:space="preserve"> </w:t>
+      </w:r>
+      <w:r>
+        <w:rPr>
+          <w:b w:val="false"/>
+          <w:bCs w:val="false"/>
+          <w:i w:val="false"/>
+          <w:caps w:val="false"/>
+          <w:smallCaps w:val="false"/>
+          <w:spacing w:val="0"/>
+        </w:rPr>
+        <w:t>данных. Протестируйте</w:t>
+      </w:r>
+      <w:r>
+        <w:rPr>
+          <w:b w:val="false"/>
+          <w:bCs w:val="false"/>
+          <w:caps w:val="false"/>
+          <w:smallCaps w:val="false"/>
+          <w:spacing w:val="0"/>
+        </w:rPr>
+        <w:t xml:space="preserve"> </w:t>
+      </w:r>
+      <w:r>
+        <w:rPr>
+          <w:b w:val="false"/>
+          <w:bCs w:val="false"/>
+          <w:i w:val="false"/>
+          <w:caps w:val="false"/>
+          <w:smallCaps w:val="false"/>
+          <w:spacing w:val="0"/>
+        </w:rPr>
+        <w:t>работу</w:t>
+      </w:r>
+      <w:r>
+        <w:rPr>
+          <w:b w:val="false"/>
+          <w:bCs w:val="false"/>
+          <w:caps w:val="false"/>
+          <w:smallCaps w:val="false"/>
+          <w:spacing w:val="0"/>
+        </w:rPr>
+        <w:t xml:space="preserve"> </w:t>
+      </w:r>
+      <w:r>
+        <w:rPr>
+          <w:b w:val="false"/>
+          <w:bCs w:val="false"/>
+          <w:i w:val="false"/>
+          <w:caps w:val="false"/>
+          <w:smallCaps w:val="false"/>
+          <w:spacing w:val="0"/>
+        </w:rPr>
+        <w:t>классов.</w:t>
+      </w:r>
+      <w:r>
+        <w:rPr>
+          <w:b w:val="false"/>
+          <w:bCs w:val="false"/>
+        </w:rPr>
+        <w:br/>
+      </w:r>
+      <w:r>
+        <w:rPr>
+          <w:b w:val="false"/>
+          <w:bCs w:val="false"/>
+          <w:i w:val="false"/>
+          <w:caps w:val="false"/>
+          <w:smallCaps w:val="false"/>
+          <w:spacing w:val="0"/>
+        </w:rPr>
+        <w:t>Отправьте</w:t>
+      </w:r>
+      <w:r>
+        <w:rPr>
+          <w:b w:val="false"/>
+          <w:bCs w:val="false"/>
+          <w:caps w:val="false"/>
+          <w:smallCaps w:val="false"/>
+          <w:spacing w:val="0"/>
+        </w:rPr>
+        <w:t xml:space="preserve"> </w:t>
+      </w:r>
+      <w:r>
+        <w:rPr>
+          <w:b w:val="false"/>
+          <w:bCs w:val="false"/>
+          <w:i w:val="false"/>
+          <w:caps w:val="false"/>
+          <w:smallCaps w:val="false"/>
+          <w:spacing w:val="0"/>
+        </w:rPr>
+        <w:t>преподавателю</w:t>
+      </w:r>
+      <w:r>
+        <w:rPr>
+          <w:b w:val="false"/>
+          <w:bCs w:val="false"/>
+          <w:caps w:val="false"/>
+          <w:smallCaps w:val="false"/>
+          <w:spacing w:val="0"/>
+        </w:rPr>
+        <w:t xml:space="preserve"> </w:t>
+      </w:r>
+      <w:r>
+        <w:rPr>
+          <w:b w:val="false"/>
+          <w:bCs w:val="false"/>
+          <w:i w:val="false"/>
+          <w:caps w:val="false"/>
+          <w:smallCaps w:val="false"/>
+          <w:spacing w:val="0"/>
+        </w:rPr>
+        <w:t>код</w:t>
+      </w:r>
+      <w:r>
+        <w:rPr>
+          <w:b w:val="false"/>
+          <w:bCs w:val="false"/>
+          <w:caps w:val="false"/>
+          <w:smallCaps w:val="false"/>
+          <w:spacing w:val="0"/>
+        </w:rPr>
+        <w:t xml:space="preserve"> </w:t>
+      </w:r>
+      <w:r>
+        <w:rPr>
+          <w:b w:val="false"/>
+          <w:bCs w:val="false"/>
+          <w:i w:val="false"/>
+          <w:caps w:val="false"/>
+          <w:smallCaps w:val="false"/>
+          <w:spacing w:val="0"/>
+        </w:rPr>
+        <w:t>программы</w:t>
+      </w:r>
+      <w:r>
+        <w:rPr>
+          <w:b w:val="false"/>
+          <w:bCs w:val="false"/>
+          <w:caps w:val="false"/>
+          <w:smallCaps w:val="false"/>
+          <w:spacing w:val="0"/>
+        </w:rPr>
+        <w:t xml:space="preserve"> </w:t>
+      </w:r>
+      <w:r>
+        <w:rPr>
+          <w:b w:val="false"/>
+          <w:bCs w:val="false"/>
+          <w:i w:val="false"/>
+          <w:caps w:val="false"/>
+          <w:smallCaps w:val="false"/>
+          <w:spacing w:val="0"/>
+        </w:rPr>
+        <w:t>и</w:t>
+      </w:r>
+      <w:r>
+        <w:rPr>
+          <w:b w:val="false"/>
+          <w:bCs w:val="false"/>
+          <w:caps w:val="false"/>
+          <w:smallCaps w:val="false"/>
+          <w:spacing w:val="0"/>
+        </w:rPr>
+        <w:t xml:space="preserve"> </w:t>
+      </w:r>
+      <w:r>
+        <w:rPr>
+          <w:b w:val="false"/>
+          <w:bCs w:val="false"/>
+          <w:i w:val="false"/>
+          <w:caps w:val="false"/>
+          <w:smallCaps w:val="false"/>
+          <w:spacing w:val="0"/>
+        </w:rPr>
+        <w:t>скриншот</w:t>
+      </w:r>
+      <w:r>
+        <w:rPr>
+          <w:b w:val="false"/>
+          <w:bCs w:val="false"/>
+          <w:caps w:val="false"/>
+          <w:smallCaps w:val="false"/>
+          <w:spacing w:val="0"/>
+        </w:rPr>
+        <w:t xml:space="preserve"> </w:t>
+      </w:r>
+      <w:r>
+        <w:rPr>
+          <w:b w:val="false"/>
+          <w:bCs w:val="false"/>
+          <w:i w:val="false"/>
+          <w:caps w:val="false"/>
+          <w:smallCaps w:val="false"/>
+          <w:spacing w:val="0"/>
+        </w:rPr>
+        <w:t>консоли.</w:t>
       </w:r>
     </w:p>
     <w:p>
@@ -91,1564 +1662,7 @@
         </w:rPr>
       </w:pPr>
       <w:r>
-        <w:rPr>
-          <w:b w:val="false"/>
-          <w:bCs w:val="false"/>
-          <w:i w:val="false"/>
-          <w:caps w:val="false"/>
-          <w:smallCaps w:val="false"/>
-          <w:spacing w:val="0"/>
-        </w:rPr>
-        <w:tab/>
-        <w:t>Создать</w:t>
-      </w:r>
-      <w:r>
-        <w:rPr>
-          <w:b w:val="false"/>
-          <w:bCs w:val="false"/>
-          <w:caps w:val="false"/>
-          <w:smallCaps w:val="false"/>
-          <w:spacing w:val="0"/>
-        </w:rPr>
-        <w:t xml:space="preserve"> </w:t>
-      </w:r>
-      <w:r>
-        <w:rPr>
-          <w:b w:val="false"/>
-          <w:bCs w:val="false"/>
-          <w:i w:val="false"/>
-          <w:caps w:val="false"/>
-          <w:smallCaps w:val="false"/>
-          <w:spacing w:val="0"/>
-        </w:rPr>
-        <w:t>родительский</w:t>
-      </w:r>
-      <w:r>
-        <w:rPr>
-          <w:b w:val="false"/>
-          <w:bCs w:val="false"/>
-          <w:caps w:val="false"/>
-          <w:smallCaps w:val="false"/>
-          <w:spacing w:val="0"/>
-        </w:rPr>
-        <w:t xml:space="preserve"> </w:t>
-      </w:r>
-      <w:r>
-        <w:rPr>
-          <w:b w:val="false"/>
-          <w:bCs w:val="false"/>
-          <w:i w:val="false"/>
-          <w:caps w:val="false"/>
-          <w:smallCaps w:val="false"/>
-          <w:spacing w:val="0"/>
-        </w:rPr>
-        <w:t>класс</w:t>
-      </w:r>
-      <w:r>
-        <w:rPr>
-          <w:b w:val="false"/>
-          <w:bCs w:val="false"/>
-          <w:caps w:val="false"/>
-          <w:smallCaps w:val="false"/>
-          <w:spacing w:val="0"/>
-        </w:rPr>
-        <w:t xml:space="preserve"> </w:t>
-      </w:r>
-      <w:r>
-        <w:rPr>
-          <w:b w:val="false"/>
-          <w:bCs w:val="false"/>
-          <w:i w:val="false"/>
-          <w:caps w:val="false"/>
-          <w:smallCaps w:val="false"/>
-          <w:spacing w:val="0"/>
-        </w:rPr>
-        <w:t>«Товар», а</w:t>
-      </w:r>
-      <w:r>
-        <w:rPr>
-          <w:b w:val="false"/>
-          <w:bCs w:val="false"/>
-          <w:caps w:val="false"/>
-          <w:smallCaps w:val="false"/>
-          <w:spacing w:val="0"/>
-        </w:rPr>
-        <w:t xml:space="preserve"> </w:t>
-      </w:r>
-      <w:r>
-        <w:rPr>
-          <w:b w:val="false"/>
-          <w:bCs w:val="false"/>
-          <w:i w:val="false"/>
-          <w:caps w:val="false"/>
-          <w:smallCaps w:val="false"/>
-          <w:spacing w:val="0"/>
-        </w:rPr>
-        <w:t>также</w:t>
-      </w:r>
-      <w:r>
-        <w:rPr>
-          <w:b w:val="false"/>
-          <w:bCs w:val="false"/>
-          <w:caps w:val="false"/>
-          <w:smallCaps w:val="false"/>
-          <w:spacing w:val="0"/>
-        </w:rPr>
-        <w:t xml:space="preserve"> </w:t>
-      </w:r>
-      <w:r>
-        <w:rPr>
-          <w:b w:val="false"/>
-          <w:bCs w:val="false"/>
-          <w:i w:val="false"/>
-          <w:caps w:val="false"/>
-          <w:smallCaps w:val="false"/>
-          <w:spacing w:val="0"/>
-        </w:rPr>
-        <w:t>дочерние</w:t>
-      </w:r>
-      <w:r>
-        <w:rPr>
-          <w:b w:val="false"/>
-          <w:bCs w:val="false"/>
-          <w:caps w:val="false"/>
-          <w:smallCaps w:val="false"/>
-          <w:spacing w:val="0"/>
-        </w:rPr>
-        <w:t xml:space="preserve"> </w:t>
-      </w:r>
-      <w:r>
-        <w:rPr>
-          <w:b w:val="false"/>
-          <w:bCs w:val="false"/>
-          <w:i w:val="false"/>
-          <w:caps w:val="false"/>
-          <w:smallCaps w:val="false"/>
-          <w:spacing w:val="0"/>
-        </w:rPr>
-        <w:t>классы</w:t>
-      </w:r>
-      <w:r>
-        <w:rPr>
-          <w:b w:val="false"/>
-          <w:bCs w:val="false"/>
-        </w:rPr>
-        <w:br/>
-      </w:r>
-      <w:r>
-        <w:rPr>
-          <w:b w:val="false"/>
-          <w:bCs w:val="false"/>
-          <w:i w:val="false"/>
-          <w:caps w:val="false"/>
-          <w:smallCaps w:val="false"/>
-          <w:spacing w:val="0"/>
-        </w:rPr>
-        <w:t>«Холодильник»и</w:t>
-      </w:r>
-      <w:r>
-        <w:rPr>
-          <w:b w:val="false"/>
-          <w:bCs w:val="false"/>
-          <w:caps w:val="false"/>
-          <w:smallCaps w:val="false"/>
-          <w:spacing w:val="0"/>
-        </w:rPr>
-        <w:t xml:space="preserve"> </w:t>
-      </w:r>
-      <w:r>
-        <w:rPr>
-          <w:b w:val="false"/>
-          <w:bCs w:val="false"/>
-          <w:i w:val="false"/>
-          <w:caps w:val="false"/>
-          <w:smallCaps w:val="false"/>
-          <w:spacing w:val="0"/>
-        </w:rPr>
-        <w:t>«Чайник», придумать</w:t>
-      </w:r>
-      <w:r>
-        <w:rPr>
-          <w:b w:val="false"/>
-          <w:bCs w:val="false"/>
-          <w:caps w:val="false"/>
-          <w:smallCaps w:val="false"/>
-          <w:spacing w:val="0"/>
-        </w:rPr>
-        <w:t xml:space="preserve"> </w:t>
-      </w:r>
-      <w:r>
-        <w:rPr>
-          <w:b w:val="false"/>
-          <w:bCs w:val="false"/>
-          <w:i w:val="false"/>
-          <w:caps w:val="false"/>
-          <w:smallCaps w:val="false"/>
-          <w:spacing w:val="0"/>
-        </w:rPr>
-        <w:t>им</w:t>
-      </w:r>
-      <w:r>
-        <w:rPr>
-          <w:b w:val="false"/>
-          <w:bCs w:val="false"/>
-          <w:caps w:val="false"/>
-          <w:smallCaps w:val="false"/>
-          <w:spacing w:val="0"/>
-        </w:rPr>
-        <w:t xml:space="preserve"> </w:t>
-      </w:r>
-      <w:r>
-        <w:rPr>
-          <w:b w:val="false"/>
-          <w:bCs w:val="false"/>
-          <w:i w:val="false"/>
-          <w:caps w:val="false"/>
-          <w:smallCaps w:val="false"/>
-          <w:spacing w:val="0"/>
-        </w:rPr>
-        <w:t>соответствующие</w:t>
-      </w:r>
-      <w:r>
-        <w:rPr>
-          <w:b w:val="false"/>
-          <w:bCs w:val="false"/>
-          <w:caps w:val="false"/>
-          <w:smallCaps w:val="false"/>
-          <w:spacing w:val="0"/>
-        </w:rPr>
-        <w:t xml:space="preserve"> </w:t>
-      </w:r>
-      <w:r>
-        <w:rPr>
-          <w:b w:val="false"/>
-          <w:bCs w:val="false"/>
-          <w:i w:val="false"/>
-          <w:caps w:val="false"/>
-          <w:smallCaps w:val="false"/>
-          <w:spacing w:val="0"/>
-        </w:rPr>
-        <w:t>поля,хранящие</w:t>
-      </w:r>
-      <w:r>
-        <w:rPr>
-          <w:b w:val="false"/>
-          <w:bCs w:val="false"/>
-        </w:rPr>
-        <w:br/>
-      </w:r>
-      <w:r>
-        <w:rPr>
-          <w:b w:val="false"/>
-          <w:bCs w:val="false"/>
-          <w:i w:val="false"/>
-          <w:caps w:val="false"/>
-          <w:smallCaps w:val="false"/>
-          <w:spacing w:val="0"/>
-        </w:rPr>
-        <w:t>информацию</w:t>
-      </w:r>
-      <w:r>
-        <w:rPr>
-          <w:b w:val="false"/>
-          <w:bCs w:val="false"/>
-          <w:caps w:val="false"/>
-          <w:smallCaps w:val="false"/>
-          <w:spacing w:val="0"/>
-        </w:rPr>
-        <w:t xml:space="preserve"> </w:t>
-      </w:r>
-      <w:r>
-        <w:rPr>
-          <w:b w:val="false"/>
-          <w:bCs w:val="false"/>
-          <w:i w:val="false"/>
-          <w:caps w:val="false"/>
-          <w:smallCaps w:val="false"/>
-          <w:spacing w:val="0"/>
-        </w:rPr>
-        <w:t>о</w:t>
-      </w:r>
-      <w:r>
-        <w:rPr>
-          <w:b w:val="false"/>
-          <w:bCs w:val="false"/>
-          <w:caps w:val="false"/>
-          <w:smallCaps w:val="false"/>
-          <w:spacing w:val="0"/>
-        </w:rPr>
-        <w:t xml:space="preserve"> </w:t>
-      </w:r>
-      <w:r>
-        <w:rPr>
-          <w:b w:val="false"/>
-          <w:bCs w:val="false"/>
-          <w:i w:val="false"/>
-          <w:caps w:val="false"/>
-          <w:smallCaps w:val="false"/>
-          <w:spacing w:val="0"/>
-        </w:rPr>
-        <w:t>типе</w:t>
-      </w:r>
-      <w:r>
-        <w:rPr>
-          <w:b w:val="false"/>
-          <w:bCs w:val="false"/>
-          <w:caps w:val="false"/>
-          <w:smallCaps w:val="false"/>
-          <w:spacing w:val="0"/>
-        </w:rPr>
-        <w:t xml:space="preserve"> </w:t>
-      </w:r>
-      <w:r>
-        <w:rPr>
-          <w:b w:val="false"/>
-          <w:bCs w:val="false"/>
-          <w:i w:val="false"/>
-          <w:caps w:val="false"/>
-          <w:smallCaps w:val="false"/>
-          <w:spacing w:val="0"/>
-        </w:rPr>
-        <w:t>товара</w:t>
-      </w:r>
-      <w:r>
-        <w:rPr>
-          <w:b w:val="false"/>
-          <w:bCs w:val="false"/>
-          <w:caps w:val="false"/>
-          <w:smallCaps w:val="false"/>
-          <w:spacing w:val="0"/>
-        </w:rPr>
-        <w:t xml:space="preserve"> </w:t>
-      </w:r>
-      <w:r>
-        <w:rPr>
-          <w:b w:val="false"/>
-          <w:bCs w:val="false"/>
-          <w:i w:val="false"/>
-          <w:caps w:val="false"/>
-          <w:smallCaps w:val="false"/>
-          <w:spacing w:val="0"/>
-        </w:rPr>
-        <w:t>(для</w:t>
-      </w:r>
-      <w:r>
-        <w:rPr>
-          <w:b w:val="false"/>
-          <w:bCs w:val="false"/>
-          <w:caps w:val="false"/>
-          <w:smallCaps w:val="false"/>
-          <w:spacing w:val="0"/>
-        </w:rPr>
-        <w:t xml:space="preserve"> </w:t>
-      </w:r>
-      <w:r>
-        <w:rPr>
-          <w:b w:val="false"/>
-          <w:bCs w:val="false"/>
-          <w:i w:val="false"/>
-          <w:caps w:val="false"/>
-          <w:smallCaps w:val="false"/>
-          <w:spacing w:val="0"/>
-        </w:rPr>
-        <w:t>дочерних</w:t>
-      </w:r>
-      <w:r>
-        <w:rPr>
-          <w:b w:val="false"/>
-          <w:bCs w:val="false"/>
-          <w:caps w:val="false"/>
-          <w:smallCaps w:val="false"/>
-          <w:spacing w:val="0"/>
-        </w:rPr>
-        <w:t xml:space="preserve"> </w:t>
-      </w:r>
-      <w:r>
-        <w:rPr>
-          <w:b w:val="false"/>
-          <w:bCs w:val="false"/>
-          <w:i w:val="false"/>
-          <w:caps w:val="false"/>
-          <w:smallCaps w:val="false"/>
-          <w:spacing w:val="0"/>
-        </w:rPr>
-        <w:t>классов), стоимости</w:t>
-      </w:r>
-      <w:r>
-        <w:rPr>
-          <w:b w:val="false"/>
-          <w:bCs w:val="false"/>
-          <w:caps w:val="false"/>
-          <w:smallCaps w:val="false"/>
-          <w:spacing w:val="0"/>
-        </w:rPr>
-        <w:t xml:space="preserve"> </w:t>
-      </w:r>
-      <w:r>
-        <w:rPr>
-          <w:b w:val="false"/>
-          <w:bCs w:val="false"/>
-          <w:i w:val="false"/>
-          <w:caps w:val="false"/>
-          <w:smallCaps w:val="false"/>
-          <w:spacing w:val="0"/>
-        </w:rPr>
-        <w:t>единицы</w:t>
-      </w:r>
-      <w:r>
-        <w:rPr>
-          <w:b w:val="false"/>
-          <w:bCs w:val="false"/>
-          <w:caps w:val="false"/>
-          <w:smallCaps w:val="false"/>
-          <w:spacing w:val="0"/>
-        </w:rPr>
-        <w:t xml:space="preserve"> </w:t>
-      </w:r>
-      <w:r>
-        <w:rPr>
-          <w:b w:val="false"/>
-          <w:bCs w:val="false"/>
-          <w:i w:val="false"/>
-          <w:caps w:val="false"/>
-          <w:smallCaps w:val="false"/>
-          <w:spacing w:val="0"/>
-        </w:rPr>
-        <w:t>товара,</w:t>
-      </w:r>
-      <w:r>
-        <w:rPr>
-          <w:b w:val="false"/>
-          <w:bCs w:val="false"/>
-        </w:rPr>
-        <w:br/>
-      </w:r>
-      <w:r>
-        <w:rPr>
-          <w:b w:val="false"/>
-          <w:bCs w:val="false"/>
-          <w:i w:val="false"/>
-          <w:caps w:val="false"/>
-          <w:smallCaps w:val="false"/>
-          <w:spacing w:val="0"/>
-        </w:rPr>
-        <w:t>количества</w:t>
-      </w:r>
-      <w:r>
-        <w:rPr>
-          <w:b w:val="false"/>
-          <w:bCs w:val="false"/>
-          <w:caps w:val="false"/>
-          <w:smallCaps w:val="false"/>
-          <w:spacing w:val="0"/>
-        </w:rPr>
-        <w:t xml:space="preserve"> </w:t>
-      </w:r>
-      <w:r>
-        <w:rPr>
-          <w:b w:val="false"/>
-          <w:bCs w:val="false"/>
-          <w:i w:val="false"/>
-          <w:caps w:val="false"/>
-          <w:smallCaps w:val="false"/>
-          <w:spacing w:val="0"/>
-        </w:rPr>
-        <w:t>товара</w:t>
-      </w:r>
-      <w:r>
-        <w:rPr>
-          <w:b w:val="false"/>
-          <w:bCs w:val="false"/>
-          <w:caps w:val="false"/>
-          <w:smallCaps w:val="false"/>
-          <w:spacing w:val="0"/>
-        </w:rPr>
-        <w:t xml:space="preserve"> </w:t>
-      </w:r>
-      <w:r>
-        <w:rPr>
-          <w:b w:val="false"/>
-          <w:bCs w:val="false"/>
-          <w:i w:val="false"/>
-          <w:caps w:val="false"/>
-          <w:smallCaps w:val="false"/>
-          <w:spacing w:val="0"/>
-        </w:rPr>
-        <w:t>на</w:t>
-      </w:r>
-      <w:r>
-        <w:rPr>
-          <w:b w:val="false"/>
-          <w:bCs w:val="false"/>
-          <w:caps w:val="false"/>
-          <w:smallCaps w:val="false"/>
-          <w:spacing w:val="0"/>
-        </w:rPr>
-        <w:t xml:space="preserve"> </w:t>
-      </w:r>
-      <w:r>
-        <w:rPr>
-          <w:b w:val="false"/>
-          <w:bCs w:val="false"/>
-          <w:i w:val="false"/>
-          <w:caps w:val="false"/>
-          <w:smallCaps w:val="false"/>
-          <w:spacing w:val="0"/>
-        </w:rPr>
-        <w:t>складе. Добавить</w:t>
-      </w:r>
-      <w:r>
-        <w:rPr>
-          <w:b w:val="false"/>
-          <w:bCs w:val="false"/>
-          <w:caps w:val="false"/>
-          <w:smallCaps w:val="false"/>
-          <w:spacing w:val="0"/>
-        </w:rPr>
-        <w:t xml:space="preserve"> </w:t>
-      </w:r>
-      <w:r>
-        <w:rPr>
-          <w:b w:val="false"/>
-          <w:bCs w:val="false"/>
-          <w:i w:val="false"/>
-          <w:caps w:val="false"/>
-          <w:smallCaps w:val="false"/>
-          <w:spacing w:val="0"/>
-        </w:rPr>
-        <w:t>метод</w:t>
-      </w:r>
-      <w:r>
-        <w:rPr>
-          <w:b w:val="false"/>
-          <w:bCs w:val="false"/>
-          <w:caps w:val="false"/>
-          <w:smallCaps w:val="false"/>
-          <w:spacing w:val="0"/>
-        </w:rPr>
-        <w:t xml:space="preserve"> </w:t>
-      </w:r>
-      <w:r>
-        <w:rPr>
-          <w:b w:val="false"/>
-          <w:bCs w:val="false"/>
-          <w:i w:val="false"/>
-          <w:caps w:val="false"/>
-          <w:smallCaps w:val="false"/>
-          <w:spacing w:val="0"/>
-        </w:rPr>
-        <w:t>info(), выводящий</w:t>
-      </w:r>
-      <w:r>
-        <w:rPr>
-          <w:b w:val="false"/>
-          <w:bCs w:val="false"/>
-          <w:caps w:val="false"/>
-          <w:smallCaps w:val="false"/>
-          <w:spacing w:val="0"/>
-        </w:rPr>
-        <w:t xml:space="preserve"> </w:t>
-      </w:r>
-      <w:r>
-        <w:rPr>
-          <w:b w:val="false"/>
-          <w:bCs w:val="false"/>
-          <w:i w:val="false"/>
-          <w:caps w:val="false"/>
-          <w:smallCaps w:val="false"/>
-          <w:spacing w:val="0"/>
-        </w:rPr>
-        <w:t>полную</w:t>
-      </w:r>
-      <w:r>
-        <w:rPr>
-          <w:b w:val="false"/>
-          <w:bCs w:val="false"/>
-        </w:rPr>
-        <w:br/>
-      </w:r>
-      <w:r>
-        <w:rPr>
-          <w:b w:val="false"/>
-          <w:bCs w:val="false"/>
-          <w:i w:val="false"/>
-          <w:caps w:val="false"/>
-          <w:smallCaps w:val="false"/>
-          <w:spacing w:val="0"/>
-        </w:rPr>
-        <w:t>информацию</w:t>
-      </w:r>
-      <w:r>
-        <w:rPr>
-          <w:b w:val="false"/>
-          <w:bCs w:val="false"/>
-          <w:caps w:val="false"/>
-          <w:smallCaps w:val="false"/>
-          <w:spacing w:val="0"/>
-        </w:rPr>
-        <w:t xml:space="preserve"> </w:t>
-      </w:r>
-      <w:r>
-        <w:rPr>
-          <w:b w:val="false"/>
-          <w:bCs w:val="false"/>
-          <w:i w:val="false"/>
-          <w:caps w:val="false"/>
-          <w:smallCaps w:val="false"/>
-          <w:spacing w:val="0"/>
-        </w:rPr>
-        <w:t>о</w:t>
-      </w:r>
-      <w:r>
-        <w:rPr>
-          <w:b w:val="false"/>
-          <w:bCs w:val="false"/>
-          <w:caps w:val="false"/>
-          <w:smallCaps w:val="false"/>
-          <w:spacing w:val="0"/>
-        </w:rPr>
-        <w:t xml:space="preserve"> </w:t>
-      </w:r>
-      <w:r>
-        <w:rPr>
-          <w:b w:val="false"/>
-          <w:bCs w:val="false"/>
-          <w:i w:val="false"/>
-          <w:caps w:val="false"/>
-          <w:smallCaps w:val="false"/>
-          <w:spacing w:val="0"/>
-        </w:rPr>
-        <w:t>товаре. Корректно</w:t>
-      </w:r>
-      <w:r>
-        <w:rPr>
-          <w:b w:val="false"/>
-          <w:bCs w:val="false"/>
-          <w:caps w:val="false"/>
-          <w:smallCaps w:val="false"/>
-          <w:spacing w:val="0"/>
-        </w:rPr>
-        <w:t xml:space="preserve"> </w:t>
-      </w:r>
-      <w:r>
-        <w:rPr>
-          <w:b w:val="false"/>
-          <w:bCs w:val="false"/>
-          <w:i w:val="false"/>
-          <w:caps w:val="false"/>
-          <w:smallCaps w:val="false"/>
-          <w:spacing w:val="0"/>
-        </w:rPr>
-        <w:t>реализовать</w:t>
-      </w:r>
-      <w:r>
-        <w:rPr>
-          <w:b w:val="false"/>
-          <w:bCs w:val="false"/>
-          <w:caps w:val="false"/>
-          <w:smallCaps w:val="false"/>
-          <w:spacing w:val="0"/>
-        </w:rPr>
-        <w:t xml:space="preserve"> </w:t>
-      </w:r>
-      <w:r>
-        <w:rPr>
-          <w:b w:val="false"/>
-          <w:bCs w:val="false"/>
-          <w:i w:val="false"/>
-          <w:caps w:val="false"/>
-          <w:smallCaps w:val="false"/>
-          <w:spacing w:val="0"/>
-        </w:rPr>
-        <w:t>конструкторы</w:t>
-      </w:r>
-      <w:r>
-        <w:rPr>
-          <w:b w:val="false"/>
-          <w:bCs w:val="false"/>
-          <w:caps w:val="false"/>
-          <w:smallCaps w:val="false"/>
-          <w:spacing w:val="0"/>
-        </w:rPr>
-        <w:t xml:space="preserve"> </w:t>
-      </w:r>
-      <w:r>
-        <w:rPr>
-          <w:b w:val="false"/>
-          <w:bCs w:val="false"/>
-          <w:i w:val="false"/>
-          <w:caps w:val="false"/>
-          <w:smallCaps w:val="false"/>
-          <w:spacing w:val="0"/>
-        </w:rPr>
-        <w:t>для</w:t>
-      </w:r>
-      <w:r>
-        <w:rPr>
-          <w:b w:val="false"/>
-          <w:bCs w:val="false"/>
-          <w:caps w:val="false"/>
-          <w:smallCaps w:val="false"/>
-          <w:spacing w:val="0"/>
-        </w:rPr>
-        <w:t xml:space="preserve"> </w:t>
-      </w:r>
-      <w:r>
-        <w:rPr>
-          <w:b w:val="false"/>
-          <w:bCs w:val="false"/>
-          <w:i w:val="false"/>
-          <w:caps w:val="false"/>
-          <w:smallCaps w:val="false"/>
-          <w:spacing w:val="0"/>
-        </w:rPr>
-        <w:t>всех</w:t>
-      </w:r>
-      <w:r>
-        <w:rPr>
-          <w:b w:val="false"/>
-          <w:bCs w:val="false"/>
-          <w:caps w:val="false"/>
-          <w:smallCaps w:val="false"/>
-          <w:spacing w:val="0"/>
-        </w:rPr>
-        <w:t xml:space="preserve"> </w:t>
-      </w:r>
-      <w:r>
-        <w:rPr>
-          <w:b w:val="false"/>
-          <w:bCs w:val="false"/>
-          <w:i w:val="false"/>
-          <w:caps w:val="false"/>
-          <w:smallCaps w:val="false"/>
-          <w:spacing w:val="0"/>
-        </w:rPr>
-        <w:t>классов.</w:t>
-      </w:r>
-      <w:r>
-        <w:rPr>
-          <w:b w:val="false"/>
-          <w:bCs w:val="false"/>
-        </w:rPr>
-        <w:br/>
-      </w:r>
-      <w:r>
-        <w:rPr>
-          <w:b w:val="false"/>
-          <w:bCs w:val="false"/>
-          <w:i w:val="false"/>
-          <w:caps w:val="false"/>
-          <w:smallCaps w:val="false"/>
-          <w:spacing w:val="0"/>
-        </w:rPr>
-        <w:t>Перегрузить</w:t>
-      </w:r>
-      <w:r>
-        <w:rPr>
-          <w:b w:val="false"/>
-          <w:bCs w:val="false"/>
-          <w:caps w:val="false"/>
-          <w:smallCaps w:val="false"/>
-          <w:spacing w:val="0"/>
-        </w:rPr>
-        <w:t xml:space="preserve"> </w:t>
-      </w:r>
-      <w:r>
-        <w:rPr>
-          <w:b w:val="false"/>
-          <w:bCs w:val="false"/>
-          <w:i w:val="false"/>
-          <w:caps w:val="false"/>
-          <w:smallCaps w:val="false"/>
-          <w:spacing w:val="0"/>
-        </w:rPr>
-        <w:t>оператор</w:t>
-      </w:r>
-      <w:r>
-        <w:rPr>
-          <w:b w:val="false"/>
-          <w:bCs w:val="false"/>
-          <w:caps w:val="false"/>
-          <w:smallCaps w:val="false"/>
-          <w:spacing w:val="0"/>
-        </w:rPr>
-        <w:t xml:space="preserve"> </w:t>
-      </w:r>
-      <w:r>
-        <w:rPr>
-          <w:b w:val="false"/>
-          <w:bCs w:val="false"/>
-          <w:i w:val="false"/>
-          <w:caps w:val="false"/>
-          <w:smallCaps w:val="false"/>
-          <w:spacing w:val="0"/>
-        </w:rPr>
-        <w:t>сложения</w:t>
-      </w:r>
-      <w:r>
-        <w:rPr>
-          <w:b w:val="false"/>
-          <w:bCs w:val="false"/>
-          <w:caps w:val="false"/>
-          <w:smallCaps w:val="false"/>
-          <w:spacing w:val="0"/>
-        </w:rPr>
-        <w:t xml:space="preserve"> </w:t>
-      </w:r>
-      <w:r>
-        <w:rPr>
-          <w:b w:val="false"/>
-          <w:bCs w:val="false"/>
-          <w:i w:val="false"/>
-          <w:caps w:val="false"/>
-          <w:smallCaps w:val="false"/>
-          <w:spacing w:val="0"/>
-        </w:rPr>
-        <w:t>так,чтобы</w:t>
-      </w:r>
-      <w:r>
-        <w:rPr>
-          <w:b w:val="false"/>
-          <w:bCs w:val="false"/>
-          <w:caps w:val="false"/>
-          <w:smallCaps w:val="false"/>
-          <w:spacing w:val="0"/>
-        </w:rPr>
-        <w:t xml:space="preserve"> </w:t>
-      </w:r>
-      <w:r>
-        <w:rPr>
-          <w:b w:val="false"/>
-          <w:bCs w:val="false"/>
-          <w:i w:val="false"/>
-          <w:caps w:val="false"/>
-          <w:smallCaps w:val="false"/>
-          <w:spacing w:val="0"/>
-        </w:rPr>
-        <w:t>к</w:t>
-      </w:r>
-      <w:r>
-        <w:rPr>
-          <w:b w:val="false"/>
-          <w:bCs w:val="false"/>
-          <w:caps w:val="false"/>
-          <w:smallCaps w:val="false"/>
-          <w:spacing w:val="0"/>
-        </w:rPr>
-        <w:t xml:space="preserve"> </w:t>
-      </w:r>
-      <w:r>
-        <w:rPr>
-          <w:b w:val="false"/>
-          <w:bCs w:val="false"/>
-          <w:i w:val="false"/>
-          <w:caps w:val="false"/>
-          <w:smallCaps w:val="false"/>
-          <w:spacing w:val="0"/>
-        </w:rPr>
-        <w:t>любому</w:t>
-      </w:r>
-      <w:r>
-        <w:rPr>
-          <w:b w:val="false"/>
-          <w:bCs w:val="false"/>
-          <w:caps w:val="false"/>
-          <w:smallCaps w:val="false"/>
-          <w:spacing w:val="0"/>
-        </w:rPr>
-        <w:t xml:space="preserve"> </w:t>
-      </w:r>
-      <w:r>
-        <w:rPr>
-          <w:b w:val="false"/>
-          <w:bCs w:val="false"/>
-          <w:i w:val="false"/>
-          <w:caps w:val="false"/>
-          <w:smallCaps w:val="false"/>
-          <w:spacing w:val="0"/>
-        </w:rPr>
-        <w:t>товару</w:t>
-      </w:r>
-      <w:r>
-        <w:rPr>
-          <w:b w:val="false"/>
-          <w:bCs w:val="false"/>
-          <w:caps w:val="false"/>
-          <w:smallCaps w:val="false"/>
-          <w:spacing w:val="0"/>
-        </w:rPr>
-        <w:t xml:space="preserve"> </w:t>
-      </w:r>
-      <w:r>
-        <w:rPr>
-          <w:b w:val="false"/>
-          <w:bCs w:val="false"/>
-          <w:i w:val="false"/>
-          <w:caps w:val="false"/>
-          <w:smallCaps w:val="false"/>
-          <w:spacing w:val="0"/>
-        </w:rPr>
-        <w:t>можно</w:t>
-      </w:r>
-      <w:r>
-        <w:rPr>
-          <w:b w:val="false"/>
-          <w:bCs w:val="false"/>
-          <w:caps w:val="false"/>
-          <w:smallCaps w:val="false"/>
-          <w:spacing w:val="0"/>
-        </w:rPr>
-        <w:t xml:space="preserve"> </w:t>
-      </w:r>
-      <w:r>
-        <w:rPr>
-          <w:b w:val="false"/>
-          <w:bCs w:val="false"/>
-          <w:i w:val="false"/>
-          <w:caps w:val="false"/>
-          <w:smallCaps w:val="false"/>
-          <w:spacing w:val="0"/>
-        </w:rPr>
-        <w:t>было</w:t>
-      </w:r>
-      <w:r>
-        <w:rPr>
-          <w:b w:val="false"/>
-          <w:bCs w:val="false"/>
-          <w:caps w:val="false"/>
-          <w:smallCaps w:val="false"/>
-          <w:spacing w:val="0"/>
-        </w:rPr>
-        <w:t xml:space="preserve"> </w:t>
-      </w:r>
-      <w:r>
-        <w:rPr>
-          <w:b w:val="false"/>
-          <w:bCs w:val="false"/>
-          <w:i w:val="false"/>
-          <w:caps w:val="false"/>
-          <w:smallCaps w:val="false"/>
-          <w:spacing w:val="0"/>
-        </w:rPr>
-        <w:t>прибавлять</w:t>
-      </w:r>
-      <w:r>
-        <w:rPr>
-          <w:b w:val="false"/>
-          <w:bCs w:val="false"/>
-        </w:rPr>
-        <w:br/>
-      </w:r>
-      <w:r>
-        <w:rPr>
-          <w:b w:val="false"/>
-          <w:bCs w:val="false"/>
-          <w:i w:val="false"/>
-          <w:caps w:val="false"/>
-          <w:smallCaps w:val="false"/>
-          <w:spacing w:val="0"/>
-        </w:rPr>
-        <w:t>целое</w:t>
-      </w:r>
-      <w:r>
-        <w:rPr>
-          <w:b w:val="false"/>
-          <w:bCs w:val="false"/>
-          <w:caps w:val="false"/>
-          <w:smallCaps w:val="false"/>
-          <w:spacing w:val="0"/>
-        </w:rPr>
-        <w:t xml:space="preserve"> </w:t>
-      </w:r>
-      <w:r>
-        <w:rPr>
-          <w:b w:val="false"/>
-          <w:bCs w:val="false"/>
-          <w:i w:val="false"/>
-          <w:caps w:val="false"/>
-          <w:smallCaps w:val="false"/>
-          <w:spacing w:val="0"/>
-        </w:rPr>
-        <w:t>число,в</w:t>
-      </w:r>
-      <w:r>
-        <w:rPr>
-          <w:b w:val="false"/>
-          <w:bCs w:val="false"/>
-          <w:caps w:val="false"/>
-          <w:smallCaps w:val="false"/>
-          <w:spacing w:val="0"/>
-        </w:rPr>
-        <w:t xml:space="preserve"> </w:t>
-      </w:r>
-      <w:r>
-        <w:rPr>
-          <w:b w:val="false"/>
-          <w:bCs w:val="false"/>
-          <w:i w:val="false"/>
-          <w:caps w:val="false"/>
-          <w:smallCaps w:val="false"/>
-          <w:spacing w:val="0"/>
-        </w:rPr>
-        <w:t>результате</w:t>
-      </w:r>
-      <w:r>
-        <w:rPr>
-          <w:b w:val="false"/>
-          <w:bCs w:val="false"/>
-          <w:caps w:val="false"/>
-          <w:smallCaps w:val="false"/>
-          <w:spacing w:val="0"/>
-        </w:rPr>
-        <w:t xml:space="preserve"> </w:t>
-      </w:r>
-      <w:r>
-        <w:rPr>
-          <w:b w:val="false"/>
-          <w:bCs w:val="false"/>
-          <w:i w:val="false"/>
-          <w:caps w:val="false"/>
-          <w:smallCaps w:val="false"/>
-          <w:spacing w:val="0"/>
-        </w:rPr>
-        <w:t>чего</w:t>
-      </w:r>
-      <w:r>
-        <w:rPr>
-          <w:b w:val="false"/>
-          <w:bCs w:val="false"/>
-          <w:caps w:val="false"/>
-          <w:smallCaps w:val="false"/>
-          <w:spacing w:val="0"/>
-        </w:rPr>
-        <w:t xml:space="preserve"> </w:t>
-      </w:r>
-      <w:r>
-        <w:rPr>
-          <w:b w:val="false"/>
-          <w:bCs w:val="false"/>
-          <w:i w:val="false"/>
-          <w:caps w:val="false"/>
-          <w:smallCaps w:val="false"/>
-          <w:spacing w:val="0"/>
-        </w:rPr>
-        <w:t>должно</w:t>
-      </w:r>
-      <w:r>
-        <w:rPr>
-          <w:b w:val="false"/>
-          <w:bCs w:val="false"/>
-          <w:caps w:val="false"/>
-          <w:smallCaps w:val="false"/>
-          <w:spacing w:val="0"/>
-        </w:rPr>
-        <w:t xml:space="preserve"> </w:t>
-      </w:r>
-      <w:r>
-        <w:rPr>
-          <w:b w:val="false"/>
-          <w:bCs w:val="false"/>
-          <w:i w:val="false"/>
-          <w:caps w:val="false"/>
-          <w:smallCaps w:val="false"/>
-          <w:spacing w:val="0"/>
-        </w:rPr>
-        <w:t>увеличиваться</w:t>
-      </w:r>
-      <w:r>
-        <w:rPr>
-          <w:b w:val="false"/>
-          <w:bCs w:val="false"/>
-          <w:caps w:val="false"/>
-          <w:smallCaps w:val="false"/>
-          <w:spacing w:val="0"/>
-        </w:rPr>
-        <w:t xml:space="preserve"> </w:t>
-      </w:r>
-      <w:r>
-        <w:rPr>
-          <w:b w:val="false"/>
-          <w:bCs w:val="false"/>
-          <w:i w:val="false"/>
-          <w:caps w:val="false"/>
-          <w:smallCaps w:val="false"/>
-          <w:spacing w:val="0"/>
-        </w:rPr>
-        <w:t>поле,соответствующее</w:t>
-      </w:r>
-      <w:r>
-        <w:rPr>
-          <w:b w:val="false"/>
-          <w:bCs w:val="false"/>
-        </w:rPr>
-        <w:br/>
-      </w:r>
-      <w:r>
-        <w:rPr>
-          <w:b w:val="false"/>
-          <w:bCs w:val="false"/>
-          <w:i w:val="false"/>
-          <w:caps w:val="false"/>
-          <w:smallCaps w:val="false"/>
-          <w:spacing w:val="0"/>
-        </w:rPr>
-        <w:t>количеству</w:t>
-      </w:r>
-      <w:r>
-        <w:rPr>
-          <w:b w:val="false"/>
-          <w:bCs w:val="false"/>
-          <w:caps w:val="false"/>
-          <w:smallCaps w:val="false"/>
-          <w:spacing w:val="0"/>
-        </w:rPr>
-        <w:t xml:space="preserve"> </w:t>
-      </w:r>
-      <w:r>
-        <w:rPr>
-          <w:b w:val="false"/>
-          <w:bCs w:val="false"/>
-          <w:i w:val="false"/>
-          <w:caps w:val="false"/>
-          <w:smallCaps w:val="false"/>
-          <w:spacing w:val="0"/>
-        </w:rPr>
-        <w:t>товара. Сделать</w:t>
-      </w:r>
-      <w:r>
-        <w:rPr>
-          <w:b w:val="false"/>
-          <w:bCs w:val="false"/>
-          <w:caps w:val="false"/>
-          <w:smallCaps w:val="false"/>
-          <w:spacing w:val="0"/>
-        </w:rPr>
-        <w:t xml:space="preserve"> </w:t>
-      </w:r>
-      <w:r>
-        <w:rPr>
-          <w:b w:val="false"/>
-          <w:bCs w:val="false"/>
-          <w:i w:val="false"/>
-          <w:caps w:val="false"/>
-          <w:smallCaps w:val="false"/>
-          <w:spacing w:val="0"/>
-        </w:rPr>
-        <w:t>классы</w:t>
-      </w:r>
-      <w:r>
-        <w:rPr>
-          <w:b w:val="false"/>
-          <w:bCs w:val="false"/>
-          <w:caps w:val="false"/>
-          <w:smallCaps w:val="false"/>
-          <w:spacing w:val="0"/>
-        </w:rPr>
-        <w:t xml:space="preserve"> </w:t>
-      </w:r>
-      <w:r>
-        <w:rPr>
-          <w:b w:val="false"/>
-          <w:bCs w:val="false"/>
-          <w:i w:val="false"/>
-          <w:caps w:val="false"/>
-          <w:smallCaps w:val="false"/>
-          <w:spacing w:val="0"/>
-        </w:rPr>
-        <w:t>шаблонными</w:t>
-      </w:r>
-      <w:r>
-        <w:rPr>
-          <w:b w:val="false"/>
-          <w:bCs w:val="false"/>
-          <w:caps w:val="false"/>
-          <w:smallCaps w:val="false"/>
-          <w:spacing w:val="0"/>
-        </w:rPr>
-        <w:t xml:space="preserve"> </w:t>
-      </w:r>
-      <w:r>
-        <w:rPr>
-          <w:b w:val="false"/>
-          <w:bCs w:val="false"/>
-          <w:i w:val="false"/>
-          <w:caps w:val="false"/>
-          <w:smallCaps w:val="false"/>
-          <w:spacing w:val="0"/>
-        </w:rPr>
-        <w:t>чтобы</w:t>
-      </w:r>
-      <w:r>
-        <w:rPr>
-          <w:b w:val="false"/>
-          <w:bCs w:val="false"/>
-          <w:caps w:val="false"/>
-          <w:smallCaps w:val="false"/>
-          <w:spacing w:val="0"/>
-        </w:rPr>
-        <w:t xml:space="preserve"> </w:t>
-      </w:r>
-      <w:r>
-        <w:rPr>
-          <w:b w:val="false"/>
-          <w:bCs w:val="false"/>
-          <w:i w:val="false"/>
-          <w:caps w:val="false"/>
-          <w:smallCaps w:val="false"/>
-          <w:spacing w:val="0"/>
-        </w:rPr>
-        <w:t>стоимость</w:t>
-      </w:r>
-      <w:r>
-        <w:rPr>
-          <w:b w:val="false"/>
-          <w:bCs w:val="false"/>
-          <w:caps w:val="false"/>
-          <w:smallCaps w:val="false"/>
-          <w:spacing w:val="0"/>
-        </w:rPr>
-        <w:t xml:space="preserve"> </w:t>
-      </w:r>
-      <w:r>
-        <w:rPr>
-          <w:b w:val="false"/>
-          <w:bCs w:val="false"/>
-          <w:i w:val="false"/>
-          <w:caps w:val="false"/>
-          <w:smallCaps w:val="false"/>
-          <w:spacing w:val="0"/>
-        </w:rPr>
-        <w:t>единицы</w:t>
-      </w:r>
-      <w:r>
-        <w:rPr>
-          <w:b w:val="false"/>
-          <w:bCs w:val="false"/>
-          <w:caps w:val="false"/>
-          <w:smallCaps w:val="false"/>
-          <w:spacing w:val="0"/>
-        </w:rPr>
-        <w:t xml:space="preserve"> </w:t>
-      </w:r>
-      <w:r>
-        <w:rPr>
-          <w:b w:val="false"/>
-          <w:bCs w:val="false"/>
-          <w:i w:val="false"/>
-          <w:caps w:val="false"/>
-          <w:smallCaps w:val="false"/>
-          <w:spacing w:val="0"/>
-        </w:rPr>
-        <w:t>товара</w:t>
-      </w:r>
-      <w:r>
-        <w:rPr>
-          <w:b w:val="false"/>
-          <w:bCs w:val="false"/>
-        </w:rPr>
-        <w:br/>
-      </w:r>
-      <w:r>
-        <w:rPr>
-          <w:b w:val="false"/>
-          <w:bCs w:val="false"/>
-          <w:i w:val="false"/>
-          <w:caps w:val="false"/>
-          <w:smallCaps w:val="false"/>
-          <w:spacing w:val="0"/>
-        </w:rPr>
-        <w:t>могла</w:t>
-      </w:r>
-      <w:r>
-        <w:rPr>
-          <w:b w:val="false"/>
-          <w:bCs w:val="false"/>
-          <w:caps w:val="false"/>
-          <w:smallCaps w:val="false"/>
-          <w:spacing w:val="0"/>
-        </w:rPr>
-        <w:t xml:space="preserve"> </w:t>
-      </w:r>
-      <w:r>
-        <w:rPr>
-          <w:b w:val="false"/>
-          <w:bCs w:val="false"/>
-          <w:i w:val="false"/>
-          <w:caps w:val="false"/>
-          <w:smallCaps w:val="false"/>
-          <w:spacing w:val="0"/>
-        </w:rPr>
-        <w:t>быть</w:t>
-      </w:r>
-      <w:r>
-        <w:rPr>
-          <w:b w:val="false"/>
-          <w:bCs w:val="false"/>
-          <w:caps w:val="false"/>
-          <w:smallCaps w:val="false"/>
-          <w:spacing w:val="0"/>
-        </w:rPr>
-        <w:t xml:space="preserve"> </w:t>
-      </w:r>
-      <w:r>
-        <w:rPr>
-          <w:b w:val="false"/>
-          <w:bCs w:val="false"/>
-          <w:i w:val="false"/>
-          <w:caps w:val="false"/>
-          <w:smallCaps w:val="false"/>
-          <w:spacing w:val="0"/>
-        </w:rPr>
-        <w:t>любым</w:t>
-      </w:r>
-      <w:r>
-        <w:rPr>
-          <w:b w:val="false"/>
-          <w:bCs w:val="false"/>
-          <w:caps w:val="false"/>
-          <w:smallCaps w:val="false"/>
-          <w:spacing w:val="0"/>
-        </w:rPr>
-        <w:t xml:space="preserve"> </w:t>
-      </w:r>
-      <w:r>
-        <w:rPr>
-          <w:b w:val="false"/>
-          <w:bCs w:val="false"/>
-          <w:i w:val="false"/>
-          <w:caps w:val="false"/>
-          <w:smallCaps w:val="false"/>
-          <w:spacing w:val="0"/>
-        </w:rPr>
-        <w:t>подходящим</w:t>
-      </w:r>
-      <w:r>
-        <w:rPr>
-          <w:b w:val="false"/>
-          <w:bCs w:val="false"/>
-          <w:caps w:val="false"/>
-          <w:smallCaps w:val="false"/>
-          <w:spacing w:val="0"/>
-        </w:rPr>
-        <w:t xml:space="preserve"> </w:t>
-      </w:r>
-      <w:r>
-        <w:rPr>
-          <w:b w:val="false"/>
-          <w:bCs w:val="false"/>
-          <w:i w:val="false"/>
-          <w:caps w:val="false"/>
-          <w:smallCaps w:val="false"/>
-          <w:spacing w:val="0"/>
-        </w:rPr>
-        <w:t>типом</w:t>
-      </w:r>
-      <w:r>
-        <w:rPr>
-          <w:b w:val="false"/>
-          <w:bCs w:val="false"/>
-          <w:caps w:val="false"/>
-          <w:smallCaps w:val="false"/>
-          <w:spacing w:val="0"/>
-        </w:rPr>
-        <w:t xml:space="preserve"> </w:t>
-      </w:r>
-      <w:r>
-        <w:rPr>
-          <w:b w:val="false"/>
-          <w:bCs w:val="false"/>
-          <w:i w:val="false"/>
-          <w:caps w:val="false"/>
-          <w:smallCaps w:val="false"/>
-          <w:spacing w:val="0"/>
-        </w:rPr>
-        <w:t>данных. Протестируйте</w:t>
-      </w:r>
-      <w:r>
-        <w:rPr>
-          <w:b w:val="false"/>
-          <w:bCs w:val="false"/>
-          <w:caps w:val="false"/>
-          <w:smallCaps w:val="false"/>
-          <w:spacing w:val="0"/>
-        </w:rPr>
-        <w:t xml:space="preserve"> </w:t>
-      </w:r>
-      <w:r>
-        <w:rPr>
-          <w:b w:val="false"/>
-          <w:bCs w:val="false"/>
-          <w:i w:val="false"/>
-          <w:caps w:val="false"/>
-          <w:smallCaps w:val="false"/>
-          <w:spacing w:val="0"/>
-        </w:rPr>
-        <w:t>работу</w:t>
-      </w:r>
-      <w:r>
-        <w:rPr>
-          <w:b w:val="false"/>
-          <w:bCs w:val="false"/>
-          <w:caps w:val="false"/>
-          <w:smallCaps w:val="false"/>
-          <w:spacing w:val="0"/>
-        </w:rPr>
-        <w:t xml:space="preserve"> </w:t>
-      </w:r>
-      <w:r>
-        <w:rPr>
-          <w:b w:val="false"/>
-          <w:bCs w:val="false"/>
-          <w:i w:val="false"/>
-          <w:caps w:val="false"/>
-          <w:smallCaps w:val="false"/>
-          <w:spacing w:val="0"/>
-        </w:rPr>
-        <w:t>классов.</w:t>
-      </w:r>
-      <w:r>
-        <w:rPr>
-          <w:b w:val="false"/>
-          <w:bCs w:val="false"/>
-        </w:rPr>
-        <w:br/>
-      </w:r>
-      <w:r>
-        <w:rPr>
-          <w:b w:val="false"/>
-          <w:bCs w:val="false"/>
-          <w:i w:val="false"/>
-          <w:caps w:val="false"/>
-          <w:smallCaps w:val="false"/>
-          <w:spacing w:val="0"/>
-        </w:rPr>
-        <w:t>Отправьте</w:t>
-      </w:r>
-      <w:r>
-        <w:rPr>
-          <w:b w:val="false"/>
-          <w:bCs w:val="false"/>
-          <w:caps w:val="false"/>
-          <w:smallCaps w:val="false"/>
-          <w:spacing w:val="0"/>
-        </w:rPr>
-        <w:t xml:space="preserve"> </w:t>
-      </w:r>
-      <w:r>
-        <w:rPr>
-          <w:b w:val="false"/>
-          <w:bCs w:val="false"/>
-          <w:i w:val="false"/>
-          <w:caps w:val="false"/>
-          <w:smallCaps w:val="false"/>
-          <w:spacing w:val="0"/>
-        </w:rPr>
-        <w:t>преподавателю</w:t>
-      </w:r>
-      <w:r>
-        <w:rPr>
-          <w:b w:val="false"/>
-          <w:bCs w:val="false"/>
-          <w:caps w:val="false"/>
-          <w:smallCaps w:val="false"/>
-          <w:spacing w:val="0"/>
-        </w:rPr>
-        <w:t xml:space="preserve"> </w:t>
-      </w:r>
-      <w:r>
-        <w:rPr>
-          <w:b w:val="false"/>
-          <w:bCs w:val="false"/>
-          <w:i w:val="false"/>
-          <w:caps w:val="false"/>
-          <w:smallCaps w:val="false"/>
-          <w:spacing w:val="0"/>
-        </w:rPr>
-        <w:t>код</w:t>
-      </w:r>
-      <w:r>
-        <w:rPr>
-          <w:b w:val="false"/>
-          <w:bCs w:val="false"/>
-          <w:caps w:val="false"/>
-          <w:smallCaps w:val="false"/>
-          <w:spacing w:val="0"/>
-        </w:rPr>
-        <w:t xml:space="preserve"> </w:t>
-      </w:r>
-      <w:r>
-        <w:rPr>
-          <w:b w:val="false"/>
-          <w:bCs w:val="false"/>
-          <w:i w:val="false"/>
-          <w:caps w:val="false"/>
-          <w:smallCaps w:val="false"/>
-          <w:spacing w:val="0"/>
-        </w:rPr>
-        <w:t>программы</w:t>
-      </w:r>
-      <w:r>
-        <w:rPr>
-          <w:b w:val="false"/>
-          <w:bCs w:val="false"/>
-          <w:caps w:val="false"/>
-          <w:smallCaps w:val="false"/>
-          <w:spacing w:val="0"/>
-        </w:rPr>
-        <w:t xml:space="preserve"> </w:t>
-      </w:r>
-      <w:r>
-        <w:rPr>
-          <w:b w:val="false"/>
-          <w:bCs w:val="false"/>
-          <w:i w:val="false"/>
-          <w:caps w:val="false"/>
-          <w:smallCaps w:val="false"/>
-          <w:spacing w:val="0"/>
-        </w:rPr>
-        <w:t>и</w:t>
-      </w:r>
-      <w:r>
-        <w:rPr>
-          <w:b w:val="false"/>
-          <w:bCs w:val="false"/>
-          <w:caps w:val="false"/>
-          <w:smallCaps w:val="false"/>
-          <w:spacing w:val="0"/>
-        </w:rPr>
-        <w:t xml:space="preserve"> </w:t>
-      </w:r>
-      <w:r>
-        <w:rPr>
-          <w:b w:val="false"/>
-          <w:bCs w:val="false"/>
-          <w:i w:val="false"/>
-          <w:caps w:val="false"/>
-          <w:smallCaps w:val="false"/>
-          <w:spacing w:val="0"/>
-        </w:rPr>
-        <w:t>скриншот</w:t>
-      </w:r>
-      <w:r>
-        <w:rPr>
-          <w:b w:val="false"/>
-          <w:bCs w:val="false"/>
-          <w:caps w:val="false"/>
-          <w:smallCaps w:val="false"/>
-          <w:spacing w:val="0"/>
-        </w:rPr>
-        <w:t xml:space="preserve"> </w:t>
-      </w:r>
-      <w:r>
-        <w:rPr>
-          <w:b w:val="false"/>
-          <w:bCs w:val="false"/>
-          <w:i w:val="false"/>
-          <w:caps w:val="false"/>
-          <w:smallCaps w:val="false"/>
-          <w:spacing w:val="0"/>
-        </w:rPr>
-        <w:t>консоли.</w:t>
+        <w:rPr/>
       </w:r>
     </w:p>
     <w:p>
@@ -1660,52 +1674,88 @@
           <w:b w:val="false"/>
           <w:bCs w:val="false"/>
           <w:i w:val="false"/>
-          <w:caps w:val="false"/>
-          <w:smallCaps w:val="false"/>
-          <w:spacing w:val="0"/>
-        </w:rPr>
-      </w:pPr>
-      <w:r>
-        <w:rPr>
-          <w:b/>
+          <w:i w:val="false"/>
+          <w:caps w:val="false"/>
+          <w:smallCaps w:val="false"/>
+          <w:spacing w:val="0"/>
+        </w:rPr>
+      </w:pPr>
+      <w:hyperlink r:id="rId3">
+        <w:r>
+          <w:rPr>
+            <w:rStyle w:val="Hyperlink"/>
+            <w:b w:val="false"/>
+            <w:bCs w:val="false"/>
+            <w:i w:val="false"/>
+            <w:caps w:val="false"/>
+            <w:smallCaps w:val="false"/>
+            <w:spacing w:val="0"/>
+          </w:rPr>
+          <w:t>https://github.com/A-l-E-v/CPP_Synergy/blob/main/U-3810/product.cpp</w:t>
+        </w:r>
+      </w:hyperlink>
+    </w:p>
+    <w:p>
+      <w:pPr>
+        <w:pStyle w:val="Normal"/>
+        <w:bidi w:val="0"/>
+        <w:jc w:val="both"/>
+        <w:rPr>
+          <w:b w:val="false"/>
+          <w:bCs w:val="false"/>
+          <w:i w:val="false"/>
+          <w:i w:val="false"/>
+          <w:caps w:val="false"/>
+          <w:smallCaps w:val="false"/>
+          <w:spacing w:val="0"/>
+        </w:rPr>
+      </w:pPr>
+      <w:r>
+        <w:rPr>
+          <w:b w:val="false"/>
+          <w:bCs w:val="false"/>
+          <w:i w:val="false"/>
+          <w:caps w:val="false"/>
+          <w:smallCaps w:val="false"/>
+          <w:spacing w:val="0"/>
+        </w:rPr>
+      </w:r>
+    </w:p>
+    <w:p>
+      <w:pPr>
+        <w:pStyle w:val="Normal"/>
+        <w:bidi w:val="0"/>
+        <w:jc w:val="both"/>
+        <w:rPr>
+          <w:b w:val="false"/>
+          <w:bCs w:val="false"/>
+          <w:i w:val="false"/>
+          <w:i w:val="false"/>
+          <w:caps w:val="false"/>
+          <w:smallCaps w:val="false"/>
+          <w:spacing w:val="0"/>
+        </w:rPr>
+      </w:pPr>
+      <w:r>
+        <w:rPr>
+          <w:b w:val="false"/>
+          <w:bCs w:val="false"/>
+          <w:i w:val="false"/>
+          <w:caps w:val="false"/>
+          <w:smallCaps w:val="false"/>
+          <w:spacing w:val="0"/>
+        </w:rPr>
+      </w:r>
+    </w:p>
+    <w:p>
+      <w:pPr>
+        <w:pStyle w:val="Normal"/>
+        <w:bidi w:val="0"/>
+        <w:jc w:val="both"/>
+        <w:rPr>
+          <w:rFonts w:ascii="Droid Sans Mono;monospace;monospace" w:hAnsi="Droid Sans Mono;monospace;monospace"/>
+          <w:b w:val="false"/>
           <w:bCs/>
-          <w:color w:val="000000"/>
-          <w:shd w:fill="auto" w:val="clear"/>
-        </w:rPr>
-      </w:r>
-    </w:p>
-    <w:p>
-      <w:pPr>
-        <w:pStyle w:val="Normal"/>
-        <w:bidi w:val="0"/>
-        <w:jc w:val="both"/>
-        <w:rPr>
-          <w:b w:val="false"/>
-          <w:bCs w:val="false"/>
-          <w:i w:val="false"/>
-          <w:caps w:val="false"/>
-          <w:smallCaps w:val="false"/>
-          <w:spacing w:val="0"/>
-        </w:rPr>
-      </w:pPr>
-      <w:r>
-        <w:rPr>
-          <w:b/>
-          <w:bCs/>
-          <w:color w:val="000000"/>
-          <w:shd w:fill="auto" w:val="clear"/>
-        </w:rPr>
-      </w:r>
-    </w:p>
-    <w:p>
-      <w:pPr>
-        <w:pStyle w:val="Normal"/>
-        <w:bidi w:val="0"/>
-        <w:jc w:val="both"/>
-        <w:rPr>
-          <w:rFonts w:ascii="Droid Sans Mono;monospace;monospace" w:hAnsi="Droid Sans Mono;monospace;monospace"/>
-          <w:b w:val="false"/>
-          <w:bCs/>
           <w:color w:val="auto"/>
           <w:sz w:val="21"/>
           <w:highlight w:val="none"/>
@@ -2533,25 +2583,6 @@
         <w:pStyle w:val="Normal"/>
         <w:bidi w:val="0"/>
         <w:spacing w:lineRule="atLeast" w:line="285"/>
-        <w:jc w:val="start"/>
-        <w:rPr>
-          <w:color w:val="auto"/>
-          <w:highlight w:val="none"/>
-          <w:shd w:fill="auto" w:val="clear"/>
-        </w:rPr>
-      </w:pPr>
-      <w:r>
-        <w:rPr>
-          <w:color w:val="000000"/>
-          <w:shd w:fill="auto" w:val="clear"/>
-        </w:rPr>
-      </w:r>
-    </w:p>
-    <w:p>
-      <w:pPr>
-        <w:pStyle w:val="Normal"/>
-        <w:bidi w:val="0"/>
-        <w:spacing w:lineRule="atLeast" w:line="285"/>
         <w:ind w:hanging="0" w:start="0" w:end="0"/>
         <w:jc w:val="start"/>
         <w:rPr>
@@ -4417,13 +4448,6 @@
         </w:rPr>
       </w:pPr>
       <w:r>
-        <w:rPr>
-          <w:rFonts w:ascii="Droid Sans Mono;monospace;monospace" w:hAnsi="Droid Sans Mono;monospace;monospace"/>
-          <w:b w:val="false"/>
-          <w:color w:val="000000"/>
-          <w:sz w:val="21"/>
-          <w:shd w:fill="auto" w:val="clear"/>
-        </w:rPr>
         <w:drawing>
           <wp:anchor behindDoc="0" distT="0" distB="0" distL="0" distR="0" simplePos="0" locked="0" layoutInCell="0" allowOverlap="1" relativeHeight="2">
             <wp:simplePos x="0" y="0"/>
@@ -4450,7 +4474,7 @@
                     </pic:cNvPicPr>
                   </pic:nvPicPr>
                   <pic:blipFill>
-                    <a:blip r:embed="rId2"/>
+                    <a:blip r:embed="rId4"/>
                     <a:stretch>
                       <a:fillRect/>
                     </a:stretch>
@@ -4515,17 +4539,20 @@
           <w:b w:val="false"/>
           <w:bCs w:val="false"/>
           <w:i w:val="false"/>
-          <w:caps w:val="false"/>
-          <w:smallCaps w:val="false"/>
-          <w:spacing w:val="0"/>
-        </w:rPr>
-      </w:pPr>
-      <w:r>
-        <w:rPr>
-          <w:b/>
-          <w:bCs/>
-          <w:color w:val="000000"/>
-          <w:shd w:fill="auto" w:val="clear"/>
+          <w:i w:val="false"/>
+          <w:caps w:val="false"/>
+          <w:smallCaps w:val="false"/>
+          <w:spacing w:val="0"/>
+        </w:rPr>
+      </w:pPr>
+      <w:r>
+        <w:rPr>
+          <w:b w:val="false"/>
+          <w:bCs w:val="false"/>
+          <w:i w:val="false"/>
+          <w:caps w:val="false"/>
+          <w:smallCaps w:val="false"/>
+          <w:spacing w:val="0"/>
         </w:rPr>
       </w:r>
     </w:p>
@@ -4536,6 +4563,7 @@
       <w:pgNumType w:fmt="decimal"/>
       <w:formProt w:val="false"/>
       <w:textDirection w:val="lrTb"/>
+      <w:docGrid w:type="default" w:linePitch="100" w:charSpace="0"/>
     </w:sectPr>
   </w:body>
 </w:document>
@@ -4555,7 +4583,6 @@
     </w:rPrDefault>
     <w:pPrDefault>
       <w:pPr>
-        <w:widowControl/>
         <w:suppressAutoHyphens w:val="true"/>
       </w:pPr>
     </w:pPrDefault>
@@ -4565,7 +4592,10 @@
     <w:qFormat/>
     <w:pPr>
       <w:widowControl/>
+      <w:suppressAutoHyphens w:val="true"/>
       <w:bidi w:val="0"/>
+      <w:spacing w:before="0" w:after="0"/>
+      <w:jc w:val="start"/>
     </w:pPr>
     <w:rPr>
       <w:rFonts w:ascii="Liberation Serif" w:hAnsi="Liberation Serif" w:eastAsia="Noto Serif CJK SC" w:cs="FreeSans"/>
@@ -4574,6 +4604,13 @@
       <w:sz w:val="24"/>
       <w:szCs w:val="24"/>
       <w:lang w:val="ru-RU" w:eastAsia="zh-CN" w:bidi="hi-IN"/>
+    </w:rPr>
+  </w:style>
+  <w:style w:type="character" w:styleId="Hyperlink">
+    <w:name w:val="Hyperlink"/>
+    <w:rPr>
+      <w:color w:val="000080"/>
+      <w:u w:val="single"/>
     </w:rPr>
   </w:style>
   <w:style w:type="paragraph" w:styleId="Heading">

</xml_diff>